<commit_message>
failed insert table in table; suceessed dynamic insert bookmark
</commit_message>
<xml_diff>
--- a/code/Input/Template.docx
+++ b/code/Input/Template.docx
@@ -164,10 +164,19 @@
             <w:pPr>
               <w:jc w:val="center"/>
             </w:pPr>
-            <w:bookmarkStart w:name="纵向合并数据" w:colFirst="0" w:colLast="0" w:id="0"/>
-            <w:bookmarkStart w:name="第二个书签" w:colFirst="2" w:colLast="2" w:id="1"/>
-            <w:bookmarkStart w:name="表格尾部书签" w:colFirst="4" w:colLast="4" w:id="2"/>
-            <w:bookmarkStart w:name="数组2" w:colFirst="1" w:colLast="1" w:id="3"/>
+            <w:bookmarkStart w:id="0" w:name="纵向合并数据" w:colFirst="0" w:colLast="0"/>
+            <w:bookmarkStart w:id="1" w:name="第二个书签" w:colFirst="2" w:colLast="2"/>
+            <w:bookmarkStart w:id="2" w:name="表格尾部书签" w:colFirst="4" w:colLast="4"/>
+            <w:bookmarkStart w:id="3" w:name="数组2" w:colFirst="1" w:colLast="1"/>
+            <w:r>
+              <w:t>S</w:t>
+            </w:r>
+            <w:r>
+              <w:rPr>
+                <w:rFonts w:hint="eastAsia"/>
+              </w:rPr>
+              <w:t>th</w:t>
+            </w:r>
           </w:p>
         </w:tc>
         <w:tc>
@@ -176,9 +185,9 @@
             <w:vAlign w:val="center"/>
           </w:tcPr>
           <w:p>
-            <w:r>
-              <w:t>100</w:t>
-            </w:r>
+            <w:pPr>
+              <w:jc w:val="center"/>
+            </w:pPr>
           </w:p>
         </w:tc>
         <w:tc>
@@ -219,275 +228,700 @@
       <w:bookmarkEnd w:id="1"/>
       <w:bookmarkEnd w:id="2"/>
       <w:bookmarkEnd w:id="3"/>
+    </w:tbl>
+    <w:p/>
+    <w:tbl>
+      <w:tblPr>
+        <w:tblStyle w:val="a3"/>
+        <w:tblW w:w="0" w:type="auto"/>
+        <w:tblLook w:val="04A0" w:firstRow="1" w:lastRow="0" w:firstColumn="1" w:lastColumn="0" w:noHBand="0" w:noVBand="1"/>
+      </w:tblPr>
+      <w:tblGrid>
+        <w:gridCol w:w="1037"/>
+        <w:gridCol w:w="1037"/>
+        <w:gridCol w:w="1037"/>
+        <w:gridCol w:w="1037"/>
+        <w:gridCol w:w="1037"/>
+        <w:gridCol w:w="1037"/>
+        <w:gridCol w:w="1037"/>
+        <w:gridCol w:w="1037"/>
+      </w:tblGrid>
       <w:tr>
-        <w:trPr>
-          <w:jc w:val="center"/>
-        </w:trPr>
-        <w:tc>
-          <w:tcPr>
-            <w:tcW w:w="1659" w:type="dxa"/>
-            <w:vAlign w:val="center"/>
-          </w:tcPr>
-          <w:p/>
-        </w:tc>
-        <w:tc>
-          <w:tcPr>
-            <w:tcW w:w="1659" w:type="dxa"/>
-            <w:vAlign w:val="center"/>
-          </w:tcPr>
-          <w:p>
-            <w:r>
-              <w:t>102</w:t>
-            </w:r>
-          </w:p>
-        </w:tc>
-        <w:tc>
-          <w:tcPr>
-            <w:tcW w:w="1659" w:type="dxa"/>
-            <w:vAlign w:val="center"/>
-          </w:tcPr>
-          <w:p/>
-        </w:tc>
-        <w:tc>
-          <w:tcPr>
-            <w:tcW w:w="1659" w:type="dxa"/>
-            <w:vAlign w:val="center"/>
-          </w:tcPr>
-          <w:p/>
-        </w:tc>
-        <w:tc>
-          <w:tcPr>
-            <w:tcW w:w="1660" w:type="dxa"/>
-            <w:vAlign w:val="center"/>
-          </w:tcPr>
-          <w:p/>
+        <w:tc>
+          <w:tcPr>
+            <w:tcW w:w="1037" w:type="dxa"/>
+            <w:vMerge w:val="restart"/>
+          </w:tcPr>
+          <w:p>
+            <w:pPr>
+              <w:rPr>
+                <w:rFonts w:hint="eastAsia"/>
+              </w:rPr>
+            </w:pPr>
+          </w:p>
+        </w:tc>
+        <w:tc>
+          <w:tcPr>
+            <w:tcW w:w="7259" w:type="dxa"/>
+            <w:gridSpan w:val="7"/>
+          </w:tcPr>
+          <w:p>
+            <w:pPr>
+              <w:rPr>
+                <w:rFonts w:hint="eastAsia"/>
+              </w:rPr>
+            </w:pPr>
+          </w:p>
         </w:tc>
       </w:tr>
       <w:tr>
-        <w:trPr>
-          <w:jc w:val="center"/>
-        </w:trPr>
-        <w:tc>
-          <w:tcPr>
-            <w:tcW w:w="1659" w:type="dxa"/>
-            <w:vAlign w:val="center"/>
-          </w:tcPr>
-          <w:p/>
-        </w:tc>
-        <w:tc>
-          <w:tcPr>
-            <w:tcW w:w="1659" w:type="dxa"/>
-            <w:vAlign w:val="center"/>
-          </w:tcPr>
-          <w:p>
-            <w:r>
-              <w:t>103</w:t>
-            </w:r>
-          </w:p>
-        </w:tc>
-        <w:tc>
-          <w:tcPr>
-            <w:tcW w:w="1659" w:type="dxa"/>
-            <w:vAlign w:val="center"/>
-          </w:tcPr>
-          <w:p/>
-        </w:tc>
-        <w:tc>
-          <w:tcPr>
-            <w:tcW w:w="1659" w:type="dxa"/>
-            <w:vAlign w:val="center"/>
-          </w:tcPr>
-          <w:p/>
-        </w:tc>
-        <w:tc>
-          <w:tcPr>
-            <w:tcW w:w="1660" w:type="dxa"/>
-            <w:vAlign w:val="center"/>
-          </w:tcPr>
-          <w:p/>
+        <w:tc>
+          <w:tcPr>
+            <w:tcW w:w="1037" w:type="dxa"/>
+            <w:vMerge/>
+          </w:tcPr>
+          <w:p>
+            <w:pPr>
+              <w:rPr>
+                <w:rFonts w:hint="eastAsia"/>
+              </w:rPr>
+            </w:pPr>
+            <w:bookmarkStart w:id="4" w:name="书签编号1" w:colFirst="4" w:colLast="4"/>
+          </w:p>
+        </w:tc>
+        <w:tc>
+          <w:tcPr>
+            <w:tcW w:w="1037" w:type="dxa"/>
+          </w:tcPr>
+          <w:p>
+            <w:pPr>
+              <w:rPr>
+                <w:rFonts w:hint="eastAsia"/>
+              </w:rPr>
+            </w:pPr>
+          </w:p>
+        </w:tc>
+        <w:tc>
+          <w:tcPr>
+            <w:tcW w:w="1037" w:type="dxa"/>
+          </w:tcPr>
+          <w:p>
+            <w:pPr>
+              <w:rPr>
+                <w:rFonts w:hint="eastAsia"/>
+              </w:rPr>
+            </w:pPr>
+          </w:p>
+        </w:tc>
+        <w:tc>
+          <w:tcPr>
+            <w:tcW w:w="2074" w:type="dxa"/>
+            <w:gridSpan w:val="2"/>
+          </w:tcPr>
+          <w:p>
+            <w:pPr>
+              <w:rPr>
+                <w:rFonts w:hint="eastAsia"/>
+              </w:rPr>
+            </w:pPr>
+          </w:p>
+        </w:tc>
+        <w:tc>
+          <w:tcPr>
+            <w:tcW w:w="1037" w:type="dxa"/>
+          </w:tcPr>
+          <w:p>
+            <w:pPr>
+              <w:rPr>
+                <w:rFonts w:hint="eastAsia"/>
+              </w:rPr>
+            </w:pPr>
+            <w:r>
+              <w:t>2,5</w:t>
+            </w:r>
+          </w:p>
+        </w:tc>
+        <w:tc>
+          <w:tcPr>
+            <w:tcW w:w="1037" w:type="dxa"/>
+          </w:tcPr>
+          <w:p>
+            <w:pPr>
+              <w:rPr>
+                <w:rFonts w:hint="eastAsia"/>
+              </w:rPr>
+            </w:pPr>
+            <w:r>
+              <w:t>2,6</w:t>
+            </w:r>
+          </w:p>
+        </w:tc>
+        <w:tc>
+          <w:tcPr>
+            <w:tcW w:w="1037" w:type="dxa"/>
+          </w:tcPr>
+          <w:p>
+            <w:pPr>
+              <w:rPr>
+                <w:rFonts w:hint="eastAsia"/>
+              </w:rPr>
+            </w:pPr>
+            <w:r>
+              <w:t>2,7</w:t>
+            </w:r>
+          </w:p>
         </w:tc>
       </w:tr>
       <w:tr>
-        <w:trPr>
-          <w:jc w:val="center"/>
-        </w:trPr>
-        <w:tc>
-          <w:tcPr>
-            <w:tcW w:w="1659" w:type="dxa"/>
-            <w:vAlign w:val="center"/>
-          </w:tcPr>
-          <w:p/>
-        </w:tc>
-        <w:tc>
-          <w:tcPr>
-            <w:tcW w:w="1659" w:type="dxa"/>
-            <w:vAlign w:val="center"/>
-          </w:tcPr>
-          <w:p>
-            <w:r>
-              <w:t>104</w:t>
-            </w:r>
-          </w:p>
-        </w:tc>
-        <w:tc>
-          <w:tcPr>
-            <w:tcW w:w="1659" w:type="dxa"/>
-            <w:vAlign w:val="center"/>
-          </w:tcPr>
-          <w:p/>
-        </w:tc>
-        <w:tc>
-          <w:tcPr>
-            <w:tcW w:w="1659" w:type="dxa"/>
-            <w:vAlign w:val="center"/>
-          </w:tcPr>
-          <w:p/>
-        </w:tc>
-        <w:tc>
-          <w:tcPr>
-            <w:tcW w:w="1660" w:type="dxa"/>
-            <w:vAlign w:val="center"/>
-          </w:tcPr>
-          <w:p/>
+        <w:tc>
+          <w:tcPr>
+            <w:tcW w:w="1037" w:type="dxa"/>
+            <w:vMerge/>
+          </w:tcPr>
+          <w:p>
+            <w:pPr>
+              <w:rPr>
+                <w:rFonts w:hint="eastAsia"/>
+              </w:rPr>
+            </w:pPr>
+            <w:bookmarkStart w:id="5" w:name="书签编号2" w:colFirst="5" w:colLast="5"/>
+            <w:bookmarkEnd w:id="4"/>
+          </w:p>
+        </w:tc>
+        <w:tc>
+          <w:tcPr>
+            <w:tcW w:w="1037" w:type="dxa"/>
+          </w:tcPr>
+          <w:p>
+            <w:pPr>
+              <w:rPr>
+                <w:rFonts w:hint="eastAsia"/>
+              </w:rPr>
+            </w:pPr>
+          </w:p>
+        </w:tc>
+        <w:tc>
+          <w:tcPr>
+            <w:tcW w:w="1037" w:type="dxa"/>
+          </w:tcPr>
+          <w:p>
+            <w:pPr>
+              <w:rPr>
+                <w:rFonts w:hint="eastAsia"/>
+              </w:rPr>
+            </w:pPr>
+          </w:p>
+        </w:tc>
+        <w:tc>
+          <w:tcPr>
+            <w:tcW w:w="1037" w:type="dxa"/>
+          </w:tcPr>
+          <w:p>
+            <w:pPr>
+              <w:rPr>
+                <w:rFonts w:hint="eastAsia"/>
+              </w:rPr>
+            </w:pPr>
+          </w:p>
+        </w:tc>
+        <w:tc>
+          <w:tcPr>
+            <w:tcW w:w="1037" w:type="dxa"/>
+          </w:tcPr>
+          <w:p>
+            <w:pPr>
+              <w:rPr>
+                <w:rFonts w:hint="eastAsia"/>
+              </w:rPr>
+            </w:pPr>
+          </w:p>
+        </w:tc>
+        <w:tc>
+          <w:tcPr>
+            <w:tcW w:w="1037" w:type="dxa"/>
+          </w:tcPr>
+          <w:p>
+            <w:pPr>
+              <w:rPr>
+                <w:rFonts w:hint="eastAsia"/>
+              </w:rPr>
+            </w:pPr>
+            <w:r>
+              <w:t>3,6</w:t>
+            </w:r>
+          </w:p>
+        </w:tc>
+        <w:tc>
+          <w:tcPr>
+            <w:tcW w:w="1037" w:type="dxa"/>
+          </w:tcPr>
+          <w:p>
+            <w:pPr>
+              <w:rPr>
+                <w:rFonts w:hint="eastAsia"/>
+              </w:rPr>
+            </w:pPr>
+            <w:r>
+              <w:t>3,7</w:t>
+            </w:r>
+          </w:p>
+        </w:tc>
+        <w:tc>
+          <w:tcPr>
+            <w:tcW w:w="1037" w:type="dxa"/>
+          </w:tcPr>
+          <w:p>
+            <w:pPr>
+              <w:rPr>
+                <w:rFonts w:hint="eastAsia"/>
+              </w:rPr>
+            </w:pPr>
+            <w:r>
+              <w:t>3,8</w:t>
+            </w:r>
+          </w:p>
         </w:tc>
       </w:tr>
       <w:tr>
-        <w:trPr>
-          <w:jc w:val="center"/>
-        </w:trPr>
-        <w:tc>
-          <w:tcPr>
-            <w:tcW w:w="1659" w:type="dxa"/>
-            <w:vAlign w:val="center"/>
-          </w:tcPr>
-          <w:p/>
-        </w:tc>
-        <w:tc>
-          <w:tcPr>
-            <w:tcW w:w="1659" w:type="dxa"/>
-            <w:vAlign w:val="center"/>
-          </w:tcPr>
-          <w:p>
-            <w:r>
-              <w:t>113</w:t>
-            </w:r>
-          </w:p>
-        </w:tc>
-        <w:tc>
-          <w:tcPr>
-            <w:tcW w:w="1659" w:type="dxa"/>
-            <w:vAlign w:val="center"/>
-          </w:tcPr>
-          <w:p/>
-        </w:tc>
-        <w:tc>
-          <w:tcPr>
-            <w:tcW w:w="1659" w:type="dxa"/>
-            <w:vAlign w:val="center"/>
-          </w:tcPr>
-          <w:p/>
-        </w:tc>
-        <w:tc>
-          <w:tcPr>
-            <w:tcW w:w="1660" w:type="dxa"/>
-            <w:vAlign w:val="center"/>
-          </w:tcPr>
-          <w:p/>
+        <w:tc>
+          <w:tcPr>
+            <w:tcW w:w="1037" w:type="dxa"/>
+          </w:tcPr>
+          <w:p>
+            <w:pPr>
+              <w:rPr>
+                <w:rFonts w:hint="eastAsia"/>
+              </w:rPr>
+            </w:pPr>
+            <w:bookmarkStart w:id="6" w:name="书签编号6" w:colFirst="6" w:colLast="6"/>
+            <w:bookmarkStart w:id="7" w:name="书签编号3" w:colFirst="4" w:colLast="4"/>
+            <w:bookmarkEnd w:id="5"/>
+          </w:p>
+        </w:tc>
+        <w:tc>
+          <w:tcPr>
+            <w:tcW w:w="1037" w:type="dxa"/>
+            <w:vMerge w:val="restart"/>
+          </w:tcPr>
+          <w:p>
+            <w:pPr>
+              <w:rPr>
+                <w:rFonts w:hint="eastAsia"/>
+              </w:rPr>
+            </w:pPr>
+          </w:p>
+        </w:tc>
+        <w:tc>
+          <w:tcPr>
+            <w:tcW w:w="2074" w:type="dxa"/>
+            <w:gridSpan w:val="2"/>
+          </w:tcPr>
+          <w:p>
+            <w:pPr>
+              <w:rPr>
+                <w:rFonts w:hint="eastAsia"/>
+              </w:rPr>
+            </w:pPr>
+          </w:p>
+        </w:tc>
+        <w:tc>
+          <w:tcPr>
+            <w:tcW w:w="1037" w:type="dxa"/>
+          </w:tcPr>
+          <w:p>
+            <w:pPr>
+              <w:rPr>
+                <w:rFonts w:hint="eastAsia"/>
+              </w:rPr>
+            </w:pPr>
+          </w:p>
+        </w:tc>
+        <w:tc>
+          <w:tcPr>
+            <w:tcW w:w="1037" w:type="dxa"/>
+          </w:tcPr>
+          <w:p>
+            <w:pPr>
+              <w:rPr>
+                <w:rFonts w:hint="eastAsia"/>
+              </w:rPr>
+            </w:pPr>
+            <w:r>
+              <w:t>4,5</w:t>
+            </w:r>
+          </w:p>
+        </w:tc>
+        <w:tc>
+          <w:tcPr>
+            <w:tcW w:w="1037" w:type="dxa"/>
+          </w:tcPr>
+          <w:p>
+            <w:pPr>
+              <w:rPr>
+                <w:rFonts w:hint="eastAsia"/>
+              </w:rPr>
+            </w:pPr>
+            <w:r>
+              <w:t>4,6</w:t>
+            </w:r>
+          </w:p>
+        </w:tc>
+        <w:tc>
+          <w:tcPr>
+            <w:tcW w:w="1037" w:type="dxa"/>
+          </w:tcPr>
+          <w:p>
+            <w:pPr>
+              <w:rPr>
+                <w:rFonts w:hint="eastAsia"/>
+              </w:rPr>
+            </w:pPr>
+            <w:r>
+              <w:t>4,7</w:t>
+            </w:r>
+          </w:p>
         </w:tc>
       </w:tr>
       <w:tr>
-        <w:trPr>
-          <w:jc w:val="center"/>
-        </w:trPr>
-        <w:tc>
-          <w:tcPr>
-            <w:tcW w:w="1659" w:type="dxa"/>
-            <w:vAlign w:val="center"/>
-          </w:tcPr>
-          <w:p/>
-        </w:tc>
-        <w:tc>
-          <w:tcPr>
-            <w:tcW w:w="1659" w:type="dxa"/>
-            <w:vAlign w:val="center"/>
-          </w:tcPr>
-          <w:p>
-            <w:r>
-              <w:t>114</w:t>
-            </w:r>
-          </w:p>
-        </w:tc>
-        <w:tc>
-          <w:tcPr>
-            <w:tcW w:w="1659" w:type="dxa"/>
-            <w:vAlign w:val="center"/>
-          </w:tcPr>
-          <w:p/>
-        </w:tc>
-        <w:tc>
-          <w:tcPr>
-            <w:tcW w:w="1659" w:type="dxa"/>
-            <w:vAlign w:val="center"/>
-          </w:tcPr>
-          <w:p/>
-        </w:tc>
-        <w:tc>
-          <w:tcPr>
-            <w:tcW w:w="1660" w:type="dxa"/>
-            <w:vAlign w:val="center"/>
-          </w:tcPr>
-          <w:p/>
+        <w:tc>
+          <w:tcPr>
+            <w:tcW w:w="1037" w:type="dxa"/>
+          </w:tcPr>
+          <w:p>
+            <w:pPr>
+              <w:rPr>
+                <w:rFonts w:hint="eastAsia"/>
+              </w:rPr>
+            </w:pPr>
+            <w:bookmarkStart w:id="8" w:name="书签编号7" w:colFirst="6" w:colLast="6"/>
+            <w:bookmarkStart w:id="9" w:name="书签编号8" w:colFirst="7" w:colLast="7"/>
+            <w:bookmarkStart w:id="10" w:name="书签编号4" w:colFirst="5" w:colLast="5"/>
+            <w:bookmarkEnd w:id="6"/>
+            <w:bookmarkEnd w:id="7"/>
+          </w:p>
+        </w:tc>
+        <w:tc>
+          <w:tcPr>
+            <w:tcW w:w="1037" w:type="dxa"/>
+            <w:vMerge/>
+          </w:tcPr>
+          <w:p>
+            <w:pPr>
+              <w:rPr>
+                <w:rFonts w:hint="eastAsia"/>
+              </w:rPr>
+            </w:pPr>
+          </w:p>
+        </w:tc>
+        <w:tc>
+          <w:tcPr>
+            <w:tcW w:w="1037" w:type="dxa"/>
+          </w:tcPr>
+          <w:p>
+            <w:pPr>
+              <w:rPr>
+                <w:rFonts w:hint="eastAsia"/>
+              </w:rPr>
+            </w:pPr>
+            <w:r>
+              <w:t>5,3</w:t>
+            </w:r>
+          </w:p>
+        </w:tc>
+        <w:tc>
+          <w:tcPr>
+            <w:tcW w:w="1037" w:type="dxa"/>
+          </w:tcPr>
+          <w:p>
+            <w:pPr>
+              <w:rPr>
+                <w:rFonts w:hint="eastAsia"/>
+              </w:rPr>
+            </w:pPr>
+          </w:p>
+        </w:tc>
+        <w:tc>
+          <w:tcPr>
+            <w:tcW w:w="1037" w:type="dxa"/>
+          </w:tcPr>
+          <w:p>
+            <w:pPr>
+              <w:rPr>
+                <w:rFonts w:hint="eastAsia"/>
+              </w:rPr>
+            </w:pPr>
+          </w:p>
+        </w:tc>
+        <w:tc>
+          <w:tcPr>
+            <w:tcW w:w="1037" w:type="dxa"/>
+          </w:tcPr>
+          <w:p>
+            <w:pPr>
+              <w:rPr>
+                <w:rFonts w:hint="eastAsia"/>
+              </w:rPr>
+            </w:pPr>
+            <w:r>
+              <w:t>5,6</w:t>
+            </w:r>
+          </w:p>
+        </w:tc>
+        <w:tc>
+          <w:tcPr>
+            <w:tcW w:w="1037" w:type="dxa"/>
+          </w:tcPr>
+          <w:p>
+            <w:pPr>
+              <w:rPr>
+                <w:rFonts w:hint="eastAsia"/>
+              </w:rPr>
+            </w:pPr>
+            <w:r>
+              <w:t>5,7</w:t>
+            </w:r>
+          </w:p>
+        </w:tc>
+        <w:tc>
+          <w:tcPr>
+            <w:tcW w:w="1037" w:type="dxa"/>
+          </w:tcPr>
+          <w:p>
+            <w:pPr>
+              <w:rPr>
+                <w:rFonts w:hint="eastAsia"/>
+              </w:rPr>
+            </w:pPr>
+            <w:r>
+              <w:t>5,8</w:t>
+            </w:r>
+          </w:p>
         </w:tc>
       </w:tr>
       <w:tr>
-        <w:trPr>
-          <w:jc w:val="center"/>
-        </w:trPr>
-        <w:tc>
-          <w:tcPr>
-            <w:tcW w:w="1659" w:type="dxa"/>
-            <w:vAlign w:val="center"/>
-          </w:tcPr>
-          <w:p/>
-        </w:tc>
-        <w:tc>
-          <w:tcPr>
-            <w:tcW w:w="1659" w:type="dxa"/>
-            <w:vAlign w:val="center"/>
-          </w:tcPr>
-          <w:p>
-            <w:r>
-              <w:t>115</w:t>
-            </w:r>
-          </w:p>
-        </w:tc>
-        <w:tc>
-          <w:tcPr>
-            <w:tcW w:w="1659" w:type="dxa"/>
-            <w:vAlign w:val="center"/>
-          </w:tcPr>
-          <w:p/>
-        </w:tc>
-        <w:tc>
-          <w:tcPr>
-            <w:tcW w:w="1659" w:type="dxa"/>
-            <w:vAlign w:val="center"/>
-          </w:tcPr>
-          <w:p/>
-        </w:tc>
-        <w:tc>
-          <w:tcPr>
-            <w:tcW w:w="1660" w:type="dxa"/>
-            <w:vAlign w:val="center"/>
-          </w:tcPr>
-          <w:p/>
+        <w:tc>
+          <w:tcPr>
+            <w:tcW w:w="1037" w:type="dxa"/>
+          </w:tcPr>
+          <w:p>
+            <w:pPr>
+              <w:rPr>
+                <w:rFonts w:hint="eastAsia"/>
+              </w:rPr>
+            </w:pPr>
+            <w:bookmarkStart w:id="11" w:name="书签编号9" w:colFirst="6" w:colLast="6"/>
+            <w:bookmarkStart w:id="12" w:name="书签编号5" w:colFirst="5" w:colLast="5"/>
+            <w:bookmarkEnd w:id="8"/>
+            <w:bookmarkEnd w:id="9"/>
+            <w:bookmarkEnd w:id="10"/>
+          </w:p>
+        </w:tc>
+        <w:tc>
+          <w:tcPr>
+            <w:tcW w:w="1037" w:type="dxa"/>
+            <w:vMerge/>
+          </w:tcPr>
+          <w:p>
+            <w:pPr>
+              <w:rPr>
+                <w:rFonts w:hint="eastAsia"/>
+              </w:rPr>
+            </w:pPr>
+          </w:p>
+        </w:tc>
+        <w:tc>
+          <w:tcPr>
+            <w:tcW w:w="1037" w:type="dxa"/>
+          </w:tcPr>
+          <w:p>
+            <w:pPr>
+              <w:rPr>
+                <w:rFonts w:hint="eastAsia"/>
+              </w:rPr>
+            </w:pPr>
+          </w:p>
+        </w:tc>
+        <w:tc>
+          <w:tcPr>
+            <w:tcW w:w="1037" w:type="dxa"/>
+          </w:tcPr>
+          <w:p>
+            <w:pPr>
+              <w:rPr>
+                <w:rFonts w:hint="eastAsia"/>
+              </w:rPr>
+            </w:pPr>
+          </w:p>
+        </w:tc>
+        <w:tc>
+          <w:tcPr>
+            <w:tcW w:w="1037" w:type="dxa"/>
+          </w:tcPr>
+          <w:p>
+            <w:pPr>
+              <w:rPr>
+                <w:rFonts w:hint="eastAsia"/>
+              </w:rPr>
+            </w:pPr>
+          </w:p>
+        </w:tc>
+        <w:tc>
+          <w:tcPr>
+            <w:tcW w:w="1037" w:type="dxa"/>
+          </w:tcPr>
+          <w:p>
+            <w:pPr>
+              <w:rPr>
+                <w:rFonts w:hint="eastAsia"/>
+              </w:rPr>
+            </w:pPr>
+            <w:r>
+              <w:t>6,6</w:t>
+            </w:r>
+          </w:p>
+        </w:tc>
+        <w:tc>
+          <w:tcPr>
+            <w:tcW w:w="1037" w:type="dxa"/>
+          </w:tcPr>
+          <w:p>
+            <w:pPr>
+              <w:rPr>
+                <w:rFonts w:hint="eastAsia"/>
+              </w:rPr>
+            </w:pPr>
+            <w:r>
+              <w:t>6,7</w:t>
+            </w:r>
+          </w:p>
+        </w:tc>
+        <w:tc>
+          <w:tcPr>
+            <w:tcW w:w="1037" w:type="dxa"/>
+          </w:tcPr>
+          <w:p>
+            <w:pPr>
+              <w:rPr>
+                <w:rFonts w:hint="eastAsia"/>
+              </w:rPr>
+            </w:pPr>
+          </w:p>
+        </w:tc>
+      </w:tr>
+      <w:bookmarkEnd w:id="11"/>
+      <w:bookmarkEnd w:id="12"/>
+      <w:tr>
+        <w:tc>
+          <w:tcPr>
+            <w:tcW w:w="1037" w:type="dxa"/>
+          </w:tcPr>
+          <w:p>
+            <w:pPr>
+              <w:rPr>
+                <w:rFonts w:hint="eastAsia"/>
+              </w:rPr>
+            </w:pPr>
+          </w:p>
+        </w:tc>
+        <w:tc>
+          <w:tcPr>
+            <w:tcW w:w="1037" w:type="dxa"/>
+            <w:vMerge/>
+          </w:tcPr>
+          <w:p>
+            <w:pPr>
+              <w:rPr>
+                <w:rFonts w:hint="eastAsia"/>
+              </w:rPr>
+            </w:pPr>
+          </w:p>
+        </w:tc>
+        <w:tc>
+          <w:tcPr>
+            <w:tcW w:w="1037" w:type="dxa"/>
+          </w:tcPr>
+          <w:p>
+            <w:pPr>
+              <w:rPr>
+                <w:rFonts w:hint="eastAsia"/>
+              </w:rPr>
+            </w:pPr>
+          </w:p>
+        </w:tc>
+        <w:tc>
+          <w:tcPr>
+            <w:tcW w:w="1037" w:type="dxa"/>
+          </w:tcPr>
+          <w:p>
+            <w:pPr>
+              <w:rPr>
+                <w:rFonts w:hint="eastAsia"/>
+              </w:rPr>
+            </w:pPr>
+          </w:p>
+        </w:tc>
+        <w:tc>
+          <w:tcPr>
+            <w:tcW w:w="1037" w:type="dxa"/>
+          </w:tcPr>
+          <w:p>
+            <w:pPr>
+              <w:rPr>
+                <w:rFonts w:hint="eastAsia"/>
+              </w:rPr>
+            </w:pPr>
+          </w:p>
+        </w:tc>
+        <w:tc>
+          <w:tcPr>
+            <w:tcW w:w="1037" w:type="dxa"/>
+          </w:tcPr>
+          <w:p>
+            <w:pPr>
+              <w:rPr>
+                <w:rFonts w:hint="eastAsia"/>
+              </w:rPr>
+            </w:pPr>
+          </w:p>
+        </w:tc>
+        <w:tc>
+          <w:tcPr>
+            <w:tcW w:w="1037" w:type="dxa"/>
+          </w:tcPr>
+          <w:p>
+            <w:pPr>
+              <w:rPr>
+                <w:rFonts w:hint="eastAsia"/>
+              </w:rPr>
+            </w:pPr>
+          </w:p>
+        </w:tc>
+        <w:tc>
+          <w:tcPr>
+            <w:tcW w:w="1037" w:type="dxa"/>
+          </w:tcPr>
+          <w:p>
+            <w:pPr>
+              <w:rPr>
+                <w:rFonts w:hint="eastAsia"/>
+              </w:rPr>
+            </w:pPr>
+          </w:p>
         </w:tc>
       </w:tr>
     </w:tbl>
-    <w:p/>
     <w:p>
-      <w:bookmarkStart w:name="表格外书签" w:id="5"/>
-      <w:bookmarkEnd w:id="5"/>
+      <w:pPr>
+        <w:rPr>
+          <w:rFonts w:hint="eastAsia"/>
+        </w:rPr>
+      </w:pPr>
+    </w:p>
+    <w:p>
+      <w:bookmarkStart w:id="13" w:name="表格外书签"/>
+      <w:bookmarkStart w:id="14" w:name="_GoBack"/>
+      <w:bookmarkEnd w:id="13"/>
+      <w:bookmarkEnd w:id="14"/>
     </w:p>
     <w:sectPr>
       <w:pgSz w:w="11906" w:h="16838"/>

</xml_diff>

<commit_message>
fix little bug in adding bookmarks
</commit_message>
<xml_diff>
--- a/code/Input/Template.docx
+++ b/code/Input/Template.docx
@@ -164,10 +164,11 @@
             <w:pPr>
               <w:jc w:val="center"/>
             </w:pPr>
-            <w:bookmarkStart w:id="0" w:name="纵向合并数据" w:colFirst="0" w:colLast="0"/>
-            <w:bookmarkStart w:id="1" w:name="第二个书签" w:colFirst="2" w:colLast="2"/>
-            <w:bookmarkStart w:id="2" w:name="表格尾部书签" w:colFirst="4" w:colLast="4"/>
-            <w:bookmarkStart w:id="3" w:name="数组2" w:colFirst="1" w:colLast="1"/>
+            <w:bookmarkStart w:name="纵向合并数据" w:colFirst="0" w:colLast="0" w:id="0"/>
+            <w:bookmarkStart w:name="第二个书签" w:colFirst="2" w:colLast="2" w:id="1"/>
+            <w:bookmarkStart w:name="表格尾部书签" w:colFirst="4" w:colLast="4" w:id="2"/>
+            <w:bookmarkStart w:name="数组1" w:colFirst="2" w:colLast="2" w:id="3"/>
+            <w:bookmarkStart w:name="一维数组" w:colFirst="4" w:colLast="4" w:id="4"/>
             <w:r>
               <w:t>S</w:t>
             </w:r>
@@ -196,6 +197,17 @@
             <w:vAlign w:val="center"/>
           </w:tcPr>
           <w:p>
+            <w:r>
+              <w:t>111</w:t>
+            </w:r>
+          </w:p>
+        </w:tc>
+        <w:tc>
+          <w:tcPr>
+            <w:tcW w:w="1659" w:type="dxa"/>
+            <w:vAlign w:val="center"/>
+          </w:tcPr>
+          <w:p>
             <w:pPr>
               <w:jc w:val="center"/>
             </w:pPr>
@@ -203,24 +215,13 @@
         </w:tc>
         <w:tc>
           <w:tcPr>
-            <w:tcW w:w="1659" w:type="dxa"/>
-            <w:vAlign w:val="center"/>
-          </w:tcPr>
-          <w:p>
-            <w:pPr>
-              <w:jc w:val="center"/>
-            </w:pPr>
-          </w:p>
-        </w:tc>
-        <w:tc>
-          <w:tcPr>
             <w:tcW w:w="1660" w:type="dxa"/>
             <w:vAlign w:val="center"/>
           </w:tcPr>
           <w:p>
-            <w:pPr>
-              <w:jc w:val="center"/>
-            </w:pPr>
+            <w:r>
+              <w:t>11</w:t>
+            </w:r>
           </w:p>
         </w:tc>
       </w:tr>
@@ -228,6 +229,151 @@
       <w:bookmarkEnd w:id="1"/>
       <w:bookmarkEnd w:id="2"/>
       <w:bookmarkEnd w:id="3"/>
+      <w:bookmarkEnd w:id="4"/>
+      <w:tr>
+        <w:trPr>
+          <w:jc w:val="center"/>
+        </w:trPr>
+        <w:tc>
+          <w:tcPr>
+            <w:tcW w:w="1659" w:type="dxa"/>
+            <w:vAlign w:val="center"/>
+          </w:tcPr>
+          <w:p/>
+        </w:tc>
+        <w:tc>
+          <w:tcPr>
+            <w:tcW w:w="1659" w:type="dxa"/>
+            <w:vAlign w:val="center"/>
+          </w:tcPr>
+          <w:p/>
+        </w:tc>
+        <w:tc>
+          <w:tcPr>
+            <w:tcW w:w="1659" w:type="dxa"/>
+            <w:vAlign w:val="center"/>
+          </w:tcPr>
+          <w:p>
+            <w:r>
+              <w:t>112</w:t>
+            </w:r>
+          </w:p>
+        </w:tc>
+        <w:tc>
+          <w:tcPr>
+            <w:tcW w:w="1659" w:type="dxa"/>
+            <w:vAlign w:val="center"/>
+          </w:tcPr>
+          <w:p/>
+        </w:tc>
+        <w:tc>
+          <w:tcPr>
+            <w:tcW w:w="1660" w:type="dxa"/>
+            <w:vAlign w:val="center"/>
+          </w:tcPr>
+          <w:p>
+            <w:r>
+              <w:t>12</w:t>
+            </w:r>
+          </w:p>
+        </w:tc>
+      </w:tr>
+      <w:tr>
+        <w:trPr>
+          <w:jc w:val="center"/>
+        </w:trPr>
+        <w:tc>
+          <w:tcPr>
+            <w:tcW w:w="1659" w:type="dxa"/>
+            <w:vAlign w:val="center"/>
+          </w:tcPr>
+          <w:p/>
+        </w:tc>
+        <w:tc>
+          <w:tcPr>
+            <w:tcW w:w="1659" w:type="dxa"/>
+            <w:vAlign w:val="center"/>
+          </w:tcPr>
+          <w:p/>
+        </w:tc>
+        <w:tc>
+          <w:tcPr>
+            <w:tcW w:w="1659" w:type="dxa"/>
+            <w:vAlign w:val="center"/>
+          </w:tcPr>
+          <w:p>
+            <w:r>
+              <w:t>113</w:t>
+            </w:r>
+          </w:p>
+        </w:tc>
+        <w:tc>
+          <w:tcPr>
+            <w:tcW w:w="1659" w:type="dxa"/>
+            <w:vAlign w:val="center"/>
+          </w:tcPr>
+          <w:p/>
+        </w:tc>
+        <w:tc>
+          <w:tcPr>
+            <w:tcW w:w="1660" w:type="dxa"/>
+            <w:vAlign w:val="center"/>
+          </w:tcPr>
+          <w:p>
+            <w:r>
+              <w:t>13</w:t>
+            </w:r>
+          </w:p>
+        </w:tc>
+      </w:tr>
+      <w:tr>
+        <w:trPr>
+          <w:jc w:val="center"/>
+        </w:trPr>
+        <w:tc>
+          <w:tcPr>
+            <w:tcW w:w="1659" w:type="dxa"/>
+            <w:vAlign w:val="center"/>
+          </w:tcPr>
+          <w:p/>
+        </w:tc>
+        <w:tc>
+          <w:tcPr>
+            <w:tcW w:w="1659" w:type="dxa"/>
+            <w:vAlign w:val="center"/>
+          </w:tcPr>
+          <w:p/>
+        </w:tc>
+        <w:tc>
+          <w:tcPr>
+            <w:tcW w:w="1659" w:type="dxa"/>
+            <w:vAlign w:val="center"/>
+          </w:tcPr>
+          <w:p>
+            <w:r>
+              <w:t>114</w:t>
+            </w:r>
+          </w:p>
+        </w:tc>
+        <w:tc>
+          <w:tcPr>
+            <w:tcW w:w="1659" w:type="dxa"/>
+            <w:vAlign w:val="center"/>
+          </w:tcPr>
+          <w:p/>
+        </w:tc>
+        <w:tc>
+          <w:tcPr>
+            <w:tcW w:w="1660" w:type="dxa"/>
+            <w:vAlign w:val="center"/>
+          </w:tcPr>
+          <w:p>
+            <w:r>
+              <w:t>14</w:t>
+            </w:r>
+          </w:p>
+        </w:tc>
+      </w:tr>
     </w:tbl>
     <w:p/>
     <w:tbl>
@@ -252,26 +398,14 @@
             <w:tcW w:w="1037" w:type="dxa"/>
             <w:vMerge w:val="restart"/>
           </w:tcPr>
-          <w:p>
-            <w:pPr>
-              <w:rPr>
-                <w:rFonts w:hint="eastAsia"/>
-              </w:rPr>
-            </w:pPr>
-          </w:p>
+          <w:p/>
         </w:tc>
         <w:tc>
           <w:tcPr>
             <w:tcW w:w="7259" w:type="dxa"/>
             <w:gridSpan w:val="7"/>
           </w:tcPr>
-          <w:p>
-            <w:pPr>
-              <w:rPr>
-                <w:rFonts w:hint="eastAsia"/>
-              </w:rPr>
-            </w:pPr>
-          </w:p>
+          <w:p/>
         </w:tc>
       </w:tr>
       <w:tr>
@@ -281,61 +415,33 @@
             <w:vMerge/>
           </w:tcPr>
           <w:p>
-            <w:pPr>
-              <w:rPr>
-                <w:rFonts w:hint="eastAsia"/>
-              </w:rPr>
-            </w:pPr>
-            <w:bookmarkStart w:id="4" w:name="书签编号1" w:colFirst="4" w:colLast="4"/>
-          </w:p>
-        </w:tc>
-        <w:tc>
-          <w:tcPr>
-            <w:tcW w:w="1037" w:type="dxa"/>
-          </w:tcPr>
-          <w:p>
-            <w:pPr>
-              <w:rPr>
-                <w:rFonts w:hint="eastAsia"/>
-              </w:rPr>
-            </w:pPr>
-          </w:p>
-        </w:tc>
-        <w:tc>
-          <w:tcPr>
-            <w:tcW w:w="1037" w:type="dxa"/>
-          </w:tcPr>
-          <w:p>
-            <w:pPr>
-              <w:rPr>
-                <w:rFonts w:hint="eastAsia"/>
-              </w:rPr>
-            </w:pPr>
-          </w:p>
+            <w:bookmarkStart w:name="书签组1" w:colFirst="6" w:colLast="6" w:id="5"/>
+          </w:p>
+        </w:tc>
+        <w:tc>
+          <w:tcPr>
+            <w:tcW w:w="1037" w:type="dxa"/>
+          </w:tcPr>
+          <w:p/>
+        </w:tc>
+        <w:tc>
+          <w:tcPr>
+            <w:tcW w:w="1037" w:type="dxa"/>
+          </w:tcPr>
+          <w:p/>
         </w:tc>
         <w:tc>
           <w:tcPr>
             <w:tcW w:w="2074" w:type="dxa"/>
             <w:gridSpan w:val="2"/>
           </w:tcPr>
-          <w:p>
-            <w:pPr>
-              <w:rPr>
-                <w:rFonts w:hint="eastAsia"/>
-              </w:rPr>
-            </w:pPr>
-          </w:p>
-        </w:tc>
-        <w:tc>
-          <w:tcPr>
-            <w:tcW w:w="1037" w:type="dxa"/>
-          </w:tcPr>
-          <w:p>
-            <w:pPr>
-              <w:rPr>
-                <w:rFonts w:hint="eastAsia"/>
-              </w:rPr>
-            </w:pPr>
+          <w:p/>
+        </w:tc>
+        <w:tc>
+          <w:tcPr>
+            <w:tcW w:w="1037" w:type="dxa"/>
+          </w:tcPr>
+          <w:p>
             <w:r>
               <w:t>2,5</w:t>
             </w:r>
@@ -346,11 +452,6 @@
             <w:tcW w:w="1037" w:type="dxa"/>
           </w:tcPr>
           <w:p>
-            <w:pPr>
-              <w:rPr>
-                <w:rFonts w:hint="eastAsia"/>
-              </w:rPr>
-            </w:pPr>
             <w:r>
               <w:t>2,6</w:t>
             </w:r>
@@ -361,11 +462,8 @@
             <w:tcW w:w="1037" w:type="dxa"/>
           </w:tcPr>
           <w:p>
-            <w:pPr>
-              <w:rPr>
-                <w:rFonts w:hint="eastAsia"/>
-              </w:rPr>
-            </w:pPr>
+            <w:bookmarkStart w:name="_GoBack" w:id="6"/>
+            <w:bookmarkEnd w:id="6"/>
             <w:r>
               <w:t>2,7</w:t>
             </w:r>
@@ -379,73 +477,39 @@
             <w:vMerge/>
           </w:tcPr>
           <w:p>
-            <w:pPr>
-              <w:rPr>
-                <w:rFonts w:hint="eastAsia"/>
-              </w:rPr>
-            </w:pPr>
-            <w:bookmarkStart w:id="5" w:name="书签编号2" w:colFirst="5" w:colLast="5"/>
-            <w:bookmarkEnd w:id="4"/>
-          </w:p>
-        </w:tc>
-        <w:tc>
-          <w:tcPr>
-            <w:tcW w:w="1037" w:type="dxa"/>
-          </w:tcPr>
-          <w:p>
-            <w:pPr>
-              <w:rPr>
-                <w:rFonts w:hint="eastAsia"/>
-              </w:rPr>
-            </w:pPr>
-          </w:p>
-        </w:tc>
-        <w:tc>
-          <w:tcPr>
-            <w:tcW w:w="1037" w:type="dxa"/>
-          </w:tcPr>
-          <w:p>
-            <w:pPr>
-              <w:rPr>
-                <w:rFonts w:hint="eastAsia"/>
-              </w:rPr>
-            </w:pPr>
-          </w:p>
-        </w:tc>
-        <w:tc>
-          <w:tcPr>
-            <w:tcW w:w="1037" w:type="dxa"/>
-          </w:tcPr>
-          <w:p>
-            <w:pPr>
-              <w:rPr>
-                <w:rFonts w:hint="eastAsia"/>
-              </w:rPr>
-            </w:pPr>
-          </w:p>
-        </w:tc>
-        <w:tc>
-          <w:tcPr>
-            <w:tcW w:w="1037" w:type="dxa"/>
-          </w:tcPr>
-          <w:p>
-            <w:pPr>
-              <w:rPr>
-                <w:rFonts w:hint="eastAsia"/>
-              </w:rPr>
-            </w:pPr>
-          </w:p>
-        </w:tc>
-        <w:tc>
-          <w:tcPr>
-            <w:tcW w:w="1037" w:type="dxa"/>
-          </w:tcPr>
-          <w:p>
-            <w:pPr>
-              <w:rPr>
-                <w:rFonts w:hint="eastAsia"/>
-              </w:rPr>
-            </w:pPr>
+            <w:bookmarkStart w:name="书签组2" w:colFirst="7" w:colLast="7" w:id="7"/>
+            <w:bookmarkEnd w:id="5"/>
+          </w:p>
+        </w:tc>
+        <w:tc>
+          <w:tcPr>
+            <w:tcW w:w="1037" w:type="dxa"/>
+          </w:tcPr>
+          <w:p/>
+        </w:tc>
+        <w:tc>
+          <w:tcPr>
+            <w:tcW w:w="1037" w:type="dxa"/>
+          </w:tcPr>
+          <w:p/>
+        </w:tc>
+        <w:tc>
+          <w:tcPr>
+            <w:tcW w:w="1037" w:type="dxa"/>
+          </w:tcPr>
+          <w:p/>
+        </w:tc>
+        <w:tc>
+          <w:tcPr>
+            <w:tcW w:w="1037" w:type="dxa"/>
+          </w:tcPr>
+          <w:p/>
+        </w:tc>
+        <w:tc>
+          <w:tcPr>
+            <w:tcW w:w="1037" w:type="dxa"/>
+          </w:tcPr>
+          <w:p>
             <w:r>
               <w:t>3,6</w:t>
             </w:r>
@@ -456,11 +520,6 @@
             <w:tcW w:w="1037" w:type="dxa"/>
           </w:tcPr>
           <w:p>
-            <w:pPr>
-              <w:rPr>
-                <w:rFonts w:hint="eastAsia"/>
-              </w:rPr>
-            </w:pPr>
             <w:r>
               <w:t>3,7</w:t>
             </w:r>
@@ -471,11 +530,6 @@
             <w:tcW w:w="1037" w:type="dxa"/>
           </w:tcPr>
           <w:p>
-            <w:pPr>
-              <w:rPr>
-                <w:rFonts w:hint="eastAsia"/>
-              </w:rPr>
-            </w:pPr>
             <w:r>
               <w:t>3,8</w:t>
             </w:r>
@@ -488,14 +542,8 @@
             <w:tcW w:w="1037" w:type="dxa"/>
           </w:tcPr>
           <w:p>
-            <w:pPr>
-              <w:rPr>
-                <w:rFonts w:hint="eastAsia"/>
-              </w:rPr>
-            </w:pPr>
-            <w:bookmarkStart w:id="6" w:name="书签编号6" w:colFirst="6" w:colLast="6"/>
-            <w:bookmarkStart w:id="7" w:name="书签编号3" w:colFirst="4" w:colLast="4"/>
-            <w:bookmarkEnd w:id="5"/>
+            <w:bookmarkStart w:name="书签组3" w:colFirst="6" w:colLast="6" w:id="8"/>
+            <w:bookmarkEnd w:id="7"/>
           </w:p>
         </w:tc>
         <w:tc>
@@ -503,49 +551,26 @@
             <w:tcW w:w="1037" w:type="dxa"/>
             <w:vMerge w:val="restart"/>
           </w:tcPr>
-          <w:p>
-            <w:pPr>
-              <w:rPr>
-                <w:rFonts w:hint="eastAsia"/>
-              </w:rPr>
-            </w:pPr>
-          </w:p>
+          <w:p/>
         </w:tc>
         <w:tc>
           <w:tcPr>
             <w:tcW w:w="2074" w:type="dxa"/>
             <w:gridSpan w:val="2"/>
           </w:tcPr>
-          <w:p>
-            <w:pPr>
-              <w:rPr>
-                <w:rFonts w:hint="eastAsia"/>
-              </w:rPr>
-            </w:pPr>
-          </w:p>
-        </w:tc>
-        <w:tc>
-          <w:tcPr>
-            <w:tcW w:w="1037" w:type="dxa"/>
-          </w:tcPr>
-          <w:p>
-            <w:pPr>
-              <w:rPr>
-                <w:rFonts w:hint="eastAsia"/>
-              </w:rPr>
-            </w:pPr>
-          </w:p>
-        </w:tc>
-        <w:tc>
-          <w:tcPr>
-            <w:tcW w:w="1037" w:type="dxa"/>
-          </w:tcPr>
-          <w:p>
-            <w:pPr>
-              <w:rPr>
-                <w:rFonts w:hint="eastAsia"/>
-              </w:rPr>
-            </w:pPr>
+          <w:p/>
+        </w:tc>
+        <w:tc>
+          <w:tcPr>
+            <w:tcW w:w="1037" w:type="dxa"/>
+          </w:tcPr>
+          <w:p/>
+        </w:tc>
+        <w:tc>
+          <w:tcPr>
+            <w:tcW w:w="1037" w:type="dxa"/>
+          </w:tcPr>
+          <w:p>
             <w:r>
               <w:t>4,5</w:t>
             </w:r>
@@ -556,11 +581,6 @@
             <w:tcW w:w="1037" w:type="dxa"/>
           </w:tcPr>
           <w:p>
-            <w:pPr>
-              <w:rPr>
-                <w:rFonts w:hint="eastAsia"/>
-              </w:rPr>
-            </w:pPr>
             <w:r>
               <w:t>4,6</w:t>
             </w:r>
@@ -571,11 +591,6 @@
             <w:tcW w:w="1037" w:type="dxa"/>
           </w:tcPr>
           <w:p>
-            <w:pPr>
-              <w:rPr>
-                <w:rFonts w:hint="eastAsia"/>
-              </w:rPr>
-            </w:pPr>
             <w:r>
               <w:t>4,7</w:t>
             </w:r>
@@ -588,16 +603,8 @@
             <w:tcW w:w="1037" w:type="dxa"/>
           </w:tcPr>
           <w:p>
-            <w:pPr>
-              <w:rPr>
-                <w:rFonts w:hint="eastAsia"/>
-              </w:rPr>
-            </w:pPr>
-            <w:bookmarkStart w:id="8" w:name="书签编号7" w:colFirst="6" w:colLast="6"/>
-            <w:bookmarkStart w:id="9" w:name="书签编号8" w:colFirst="7" w:colLast="7"/>
-            <w:bookmarkStart w:id="10" w:name="书签编号4" w:colFirst="5" w:colLast="5"/>
-            <w:bookmarkEnd w:id="6"/>
-            <w:bookmarkEnd w:id="7"/>
+            <w:bookmarkStart w:name="书签组4" w:colFirst="7" w:colLast="7" w:id="9"/>
+            <w:bookmarkEnd w:id="8"/>
           </w:p>
         </w:tc>
         <w:tc>
@@ -605,24 +612,13 @@
             <w:tcW w:w="1037" w:type="dxa"/>
             <w:vMerge/>
           </w:tcPr>
-          <w:p>
-            <w:pPr>
-              <w:rPr>
-                <w:rFonts w:hint="eastAsia"/>
-              </w:rPr>
-            </w:pPr>
-          </w:p>
-        </w:tc>
-        <w:tc>
-          <w:tcPr>
-            <w:tcW w:w="1037" w:type="dxa"/>
-          </w:tcPr>
-          <w:p>
-            <w:pPr>
-              <w:rPr>
-                <w:rFonts w:hint="eastAsia"/>
-              </w:rPr>
-            </w:pPr>
+          <w:p/>
+        </w:tc>
+        <w:tc>
+          <w:tcPr>
+            <w:tcW w:w="1037" w:type="dxa"/>
+          </w:tcPr>
+          <w:p>
             <w:r>
               <w:t>5,3</w:t>
             </w:r>
@@ -632,36 +628,19 @@
           <w:tcPr>
             <w:tcW w:w="1037" w:type="dxa"/>
           </w:tcPr>
-          <w:p>
-            <w:pPr>
-              <w:rPr>
-                <w:rFonts w:hint="eastAsia"/>
-              </w:rPr>
-            </w:pPr>
-          </w:p>
-        </w:tc>
-        <w:tc>
-          <w:tcPr>
-            <w:tcW w:w="1037" w:type="dxa"/>
-          </w:tcPr>
-          <w:p>
-            <w:pPr>
-              <w:rPr>
-                <w:rFonts w:hint="eastAsia"/>
-              </w:rPr>
-            </w:pPr>
-          </w:p>
-        </w:tc>
-        <w:tc>
-          <w:tcPr>
-            <w:tcW w:w="1037" w:type="dxa"/>
-          </w:tcPr>
-          <w:p>
-            <w:pPr>
-              <w:rPr>
-                <w:rFonts w:hint="eastAsia"/>
-              </w:rPr>
-            </w:pPr>
+          <w:p/>
+        </w:tc>
+        <w:tc>
+          <w:tcPr>
+            <w:tcW w:w="1037" w:type="dxa"/>
+          </w:tcPr>
+          <w:p/>
+        </w:tc>
+        <w:tc>
+          <w:tcPr>
+            <w:tcW w:w="1037" w:type="dxa"/>
+          </w:tcPr>
+          <w:p>
             <w:r>
               <w:t>5,6</w:t>
             </w:r>
@@ -672,11 +651,6 @@
             <w:tcW w:w="1037" w:type="dxa"/>
           </w:tcPr>
           <w:p>
-            <w:pPr>
-              <w:rPr>
-                <w:rFonts w:hint="eastAsia"/>
-              </w:rPr>
-            </w:pPr>
             <w:r>
               <w:t>5,7</w:t>
             </w:r>
@@ -687,11 +661,6 @@
             <w:tcW w:w="1037" w:type="dxa"/>
           </w:tcPr>
           <w:p>
-            <w:pPr>
-              <w:rPr>
-                <w:rFonts w:hint="eastAsia"/>
-              </w:rPr>
-            </w:pPr>
             <w:r>
               <w:t>5,8</w:t>
             </w:r>
@@ -704,15 +673,73 @@
             <w:tcW w:w="1037" w:type="dxa"/>
           </w:tcPr>
           <w:p>
-            <w:pPr>
-              <w:rPr>
-                <w:rFonts w:hint="eastAsia"/>
-              </w:rPr>
-            </w:pPr>
-            <w:bookmarkStart w:id="11" w:name="书签编号9" w:colFirst="6" w:colLast="6"/>
-            <w:bookmarkStart w:id="12" w:name="书签编号5" w:colFirst="5" w:colLast="5"/>
-            <w:bookmarkEnd w:id="8"/>
+            <w:bookmarkStart w:name="书签组5" w:colFirst="7" w:colLast="7" w:id="10"/>
             <w:bookmarkEnd w:id="9"/>
+          </w:p>
+        </w:tc>
+        <w:tc>
+          <w:tcPr>
+            <w:tcW w:w="1037" w:type="dxa"/>
+            <w:vMerge/>
+          </w:tcPr>
+          <w:p/>
+        </w:tc>
+        <w:tc>
+          <w:tcPr>
+            <w:tcW w:w="1037" w:type="dxa"/>
+          </w:tcPr>
+          <w:p/>
+        </w:tc>
+        <w:tc>
+          <w:tcPr>
+            <w:tcW w:w="1037" w:type="dxa"/>
+          </w:tcPr>
+          <w:p/>
+        </w:tc>
+        <w:tc>
+          <w:tcPr>
+            <w:tcW w:w="1037" w:type="dxa"/>
+          </w:tcPr>
+          <w:p/>
+        </w:tc>
+        <w:tc>
+          <w:tcPr>
+            <w:tcW w:w="1037" w:type="dxa"/>
+          </w:tcPr>
+          <w:p>
+            <w:r>
+              <w:t>6,6</w:t>
+            </w:r>
+          </w:p>
+        </w:tc>
+        <w:tc>
+          <w:tcPr>
+            <w:tcW w:w="1037" w:type="dxa"/>
+          </w:tcPr>
+          <w:p>
+            <w:r>
+              <w:t>6,7</w:t>
+            </w:r>
+          </w:p>
+        </w:tc>
+        <w:tc>
+          <w:tcPr>
+            <w:tcW w:w="1037" w:type="dxa"/>
+          </w:tcPr>
+          <w:p>
+            <w:r>
+              <w:t>6,8</w:t>
+            </w:r>
+          </w:p>
+        </w:tc>
+      </w:tr>
+      <w:tr>
+        <w:tc>
+          <w:tcPr>
+            <w:tcW w:w="1037" w:type="dxa"/>
+          </w:tcPr>
+          <w:p>
+            <w:bookmarkStart w:name="书签组6" w:colFirst="7" w:colLast="7" w:id="11"/>
             <w:bookmarkEnd w:id="10"/>
           </w:p>
         </w:tc>
@@ -721,207 +748,423 @@
             <w:tcW w:w="1037" w:type="dxa"/>
             <w:vMerge/>
           </w:tcPr>
-          <w:p>
-            <w:pPr>
-              <w:rPr>
-                <w:rFonts w:hint="eastAsia"/>
-              </w:rPr>
-            </w:pPr>
-          </w:p>
-        </w:tc>
-        <w:tc>
-          <w:tcPr>
-            <w:tcW w:w="1037" w:type="dxa"/>
-          </w:tcPr>
-          <w:p>
-            <w:pPr>
-              <w:rPr>
-                <w:rFonts w:hint="eastAsia"/>
-              </w:rPr>
-            </w:pPr>
-          </w:p>
-        </w:tc>
-        <w:tc>
-          <w:tcPr>
-            <w:tcW w:w="1037" w:type="dxa"/>
-          </w:tcPr>
-          <w:p>
-            <w:pPr>
-              <w:rPr>
-                <w:rFonts w:hint="eastAsia"/>
-              </w:rPr>
-            </w:pPr>
-          </w:p>
-        </w:tc>
-        <w:tc>
-          <w:tcPr>
-            <w:tcW w:w="1037" w:type="dxa"/>
-          </w:tcPr>
-          <w:p>
-            <w:pPr>
-              <w:rPr>
-                <w:rFonts w:hint="eastAsia"/>
-              </w:rPr>
-            </w:pPr>
-          </w:p>
-        </w:tc>
-        <w:tc>
-          <w:tcPr>
-            <w:tcW w:w="1037" w:type="dxa"/>
-          </w:tcPr>
-          <w:p>
-            <w:pPr>
-              <w:rPr>
-                <w:rFonts w:hint="eastAsia"/>
-              </w:rPr>
-            </w:pPr>
-            <w:r>
-              <w:t>6,6</w:t>
-            </w:r>
-          </w:p>
-        </w:tc>
-        <w:tc>
-          <w:tcPr>
-            <w:tcW w:w="1037" w:type="dxa"/>
-          </w:tcPr>
-          <w:p>
-            <w:pPr>
-              <w:rPr>
-                <w:rFonts w:hint="eastAsia"/>
-              </w:rPr>
-            </w:pPr>
-            <w:r>
-              <w:t>6,7</w:t>
-            </w:r>
-          </w:p>
-        </w:tc>
-        <w:tc>
-          <w:tcPr>
-            <w:tcW w:w="1037" w:type="dxa"/>
-          </w:tcPr>
-          <w:p>
-            <w:pPr>
-              <w:rPr>
-                <w:rFonts w:hint="eastAsia"/>
-              </w:rPr>
-            </w:pPr>
+          <w:p/>
+        </w:tc>
+        <w:tc>
+          <w:tcPr>
+            <w:tcW w:w="1037" w:type="dxa"/>
+          </w:tcPr>
+          <w:p/>
+        </w:tc>
+        <w:tc>
+          <w:tcPr>
+            <w:tcW w:w="1037" w:type="dxa"/>
+          </w:tcPr>
+          <w:p/>
+        </w:tc>
+        <w:tc>
+          <w:tcPr>
+            <w:tcW w:w="1037" w:type="dxa"/>
+          </w:tcPr>
+          <w:p/>
+        </w:tc>
+        <w:tc>
+          <w:tcPr>
+            <w:tcW w:w="1037" w:type="dxa"/>
+          </w:tcPr>
+          <w:p/>
+        </w:tc>
+        <w:tc>
+          <w:tcPr>
+            <w:tcW w:w="1037" w:type="dxa"/>
+          </w:tcPr>
+          <w:p/>
+        </w:tc>
+        <w:tc>
+          <w:tcPr>
+            <w:tcW w:w="1037" w:type="dxa"/>
+          </w:tcPr>
+          <w:p>
+            <w:r>
+              <w:t>7,8</w:t>
+            </w:r>
           </w:p>
         </w:tc>
       </w:tr>
       <w:bookmarkEnd w:id="11"/>
-      <w:bookmarkEnd w:id="12"/>
+    </w:tbl>
+    <w:p/>
+    <w:tbl>
+      <w:tblPr>
+        <w:tblStyle w:val="a3"/>
+        <w:tblW w:w="0" w:type="auto"/>
+        <w:tblLook w:val="04A0" w:firstRow="1" w:lastRow="0" w:firstColumn="1" w:lastColumn="0" w:noHBand="0" w:noVBand="1"/>
+      </w:tblPr>
+      <w:tblGrid>
+        <w:gridCol w:w="1037"/>
+        <w:gridCol w:w="1037"/>
+        <w:gridCol w:w="1037"/>
+        <w:gridCol w:w="1037"/>
+        <w:gridCol w:w="1037"/>
+        <w:gridCol w:w="1037"/>
+        <w:gridCol w:w="1037"/>
+        <w:gridCol w:w="1037"/>
+      </w:tblGrid>
       <w:tr>
         <w:tc>
           <w:tcPr>
             <w:tcW w:w="1037" w:type="dxa"/>
           </w:tcPr>
-          <w:p>
-            <w:pPr>
-              <w:rPr>
-                <w:rFonts w:hint="eastAsia"/>
-              </w:rPr>
-            </w:pPr>
-          </w:p>
-        </w:tc>
-        <w:tc>
-          <w:tcPr>
-            <w:tcW w:w="1037" w:type="dxa"/>
-            <w:vMerge/>
-          </w:tcPr>
-          <w:p>
-            <w:pPr>
-              <w:rPr>
-                <w:rFonts w:hint="eastAsia"/>
-              </w:rPr>
-            </w:pPr>
-          </w:p>
-        </w:tc>
-        <w:tc>
-          <w:tcPr>
-            <w:tcW w:w="1037" w:type="dxa"/>
-          </w:tcPr>
-          <w:p>
-            <w:pPr>
-              <w:rPr>
-                <w:rFonts w:hint="eastAsia"/>
-              </w:rPr>
-            </w:pPr>
-          </w:p>
-        </w:tc>
-        <w:tc>
-          <w:tcPr>
-            <w:tcW w:w="1037" w:type="dxa"/>
-          </w:tcPr>
-          <w:p>
-            <w:pPr>
-              <w:rPr>
-                <w:rFonts w:hint="eastAsia"/>
-              </w:rPr>
-            </w:pPr>
-          </w:p>
-        </w:tc>
-        <w:tc>
-          <w:tcPr>
-            <w:tcW w:w="1037" w:type="dxa"/>
-          </w:tcPr>
-          <w:p>
-            <w:pPr>
-              <w:rPr>
-                <w:rFonts w:hint="eastAsia"/>
-              </w:rPr>
-            </w:pPr>
-          </w:p>
-        </w:tc>
-        <w:tc>
-          <w:tcPr>
-            <w:tcW w:w="1037" w:type="dxa"/>
-          </w:tcPr>
-          <w:p>
-            <w:pPr>
-              <w:rPr>
-                <w:rFonts w:hint="eastAsia"/>
-              </w:rPr>
-            </w:pPr>
-          </w:p>
-        </w:tc>
-        <w:tc>
-          <w:tcPr>
-            <w:tcW w:w="1037" w:type="dxa"/>
-          </w:tcPr>
-          <w:p>
-            <w:pPr>
-              <w:rPr>
-                <w:rFonts w:hint="eastAsia"/>
-              </w:rPr>
-            </w:pPr>
-          </w:p>
-        </w:tc>
-        <w:tc>
-          <w:tcPr>
-            <w:tcW w:w="1037" w:type="dxa"/>
-          </w:tcPr>
-          <w:p>
-            <w:pPr>
-              <w:rPr>
-                <w:rFonts w:hint="eastAsia"/>
-              </w:rPr>
-            </w:pPr>
-          </w:p>
+          <w:p/>
+        </w:tc>
+        <w:tc>
+          <w:tcPr>
+            <w:tcW w:w="1037" w:type="dxa"/>
+          </w:tcPr>
+          <w:p/>
+        </w:tc>
+        <w:tc>
+          <w:tcPr>
+            <w:tcW w:w="1037" w:type="dxa"/>
+          </w:tcPr>
+          <w:p/>
+        </w:tc>
+        <w:tc>
+          <w:tcPr>
+            <w:tcW w:w="1037" w:type="dxa"/>
+          </w:tcPr>
+          <w:p/>
+        </w:tc>
+        <w:tc>
+          <w:tcPr>
+            <w:tcW w:w="1037" w:type="dxa"/>
+          </w:tcPr>
+          <w:p/>
+        </w:tc>
+        <w:tc>
+          <w:tcPr>
+            <w:tcW w:w="1037" w:type="dxa"/>
+          </w:tcPr>
+          <w:p/>
+        </w:tc>
+        <w:tc>
+          <w:tcPr>
+            <w:tcW w:w="1037" w:type="dxa"/>
+          </w:tcPr>
+          <w:p/>
+        </w:tc>
+        <w:tc>
+          <w:tcPr>
+            <w:tcW w:w="1037" w:type="dxa"/>
+          </w:tcPr>
+          <w:p/>
+        </w:tc>
+      </w:tr>
+      <w:tr>
+        <w:tc>
+          <w:tcPr>
+            <w:tcW w:w="1037" w:type="dxa"/>
+          </w:tcPr>
+          <w:p/>
+        </w:tc>
+        <w:tc>
+          <w:tcPr>
+            <w:tcW w:w="1037" w:type="dxa"/>
+          </w:tcPr>
+          <w:p/>
+        </w:tc>
+        <w:tc>
+          <w:tcPr>
+            <w:tcW w:w="1037" w:type="dxa"/>
+          </w:tcPr>
+          <w:p/>
+        </w:tc>
+        <w:tc>
+          <w:tcPr>
+            <w:tcW w:w="1037" w:type="dxa"/>
+          </w:tcPr>
+          <w:p/>
+        </w:tc>
+        <w:tc>
+          <w:tcPr>
+            <w:tcW w:w="1037" w:type="dxa"/>
+          </w:tcPr>
+          <w:p/>
+        </w:tc>
+        <w:tc>
+          <w:tcPr>
+            <w:tcW w:w="1037" w:type="dxa"/>
+          </w:tcPr>
+          <w:p/>
+        </w:tc>
+        <w:tc>
+          <w:tcPr>
+            <w:tcW w:w="1037" w:type="dxa"/>
+          </w:tcPr>
+          <w:p/>
+        </w:tc>
+        <w:tc>
+          <w:tcPr>
+            <w:tcW w:w="1037" w:type="dxa"/>
+          </w:tcPr>
+          <w:p/>
+        </w:tc>
+      </w:tr>
+      <w:tr>
+        <w:tc>
+          <w:tcPr>
+            <w:tcW w:w="1037" w:type="dxa"/>
+          </w:tcPr>
+          <w:p/>
+        </w:tc>
+        <w:tc>
+          <w:tcPr>
+            <w:tcW w:w="1037" w:type="dxa"/>
+          </w:tcPr>
+          <w:p/>
+        </w:tc>
+        <w:tc>
+          <w:tcPr>
+            <w:tcW w:w="1037" w:type="dxa"/>
+          </w:tcPr>
+          <w:p/>
+        </w:tc>
+        <w:tc>
+          <w:tcPr>
+            <w:tcW w:w="1037" w:type="dxa"/>
+          </w:tcPr>
+          <w:p/>
+        </w:tc>
+        <w:tc>
+          <w:tcPr>
+            <w:tcW w:w="1037" w:type="dxa"/>
+          </w:tcPr>
+          <w:p/>
+        </w:tc>
+        <w:tc>
+          <w:tcPr>
+            <w:tcW w:w="1037" w:type="dxa"/>
+          </w:tcPr>
+          <w:p/>
+        </w:tc>
+        <w:tc>
+          <w:tcPr>
+            <w:tcW w:w="1037" w:type="dxa"/>
+          </w:tcPr>
+          <w:p/>
+        </w:tc>
+        <w:tc>
+          <w:tcPr>
+            <w:tcW w:w="1037" w:type="dxa"/>
+          </w:tcPr>
+          <w:p/>
+        </w:tc>
+      </w:tr>
+      <w:tr>
+        <w:tc>
+          <w:tcPr>
+            <w:tcW w:w="1037" w:type="dxa"/>
+          </w:tcPr>
+          <w:p/>
+        </w:tc>
+        <w:tc>
+          <w:tcPr>
+            <w:tcW w:w="1037" w:type="dxa"/>
+          </w:tcPr>
+          <w:p/>
+        </w:tc>
+        <w:tc>
+          <w:tcPr>
+            <w:tcW w:w="1037" w:type="dxa"/>
+          </w:tcPr>
+          <w:p/>
+        </w:tc>
+        <w:tc>
+          <w:tcPr>
+            <w:tcW w:w="1037" w:type="dxa"/>
+          </w:tcPr>
+          <w:p/>
+        </w:tc>
+        <w:tc>
+          <w:tcPr>
+            <w:tcW w:w="1037" w:type="dxa"/>
+          </w:tcPr>
+          <w:p/>
+        </w:tc>
+        <w:tc>
+          <w:tcPr>
+            <w:tcW w:w="1037" w:type="dxa"/>
+          </w:tcPr>
+          <w:p/>
+        </w:tc>
+        <w:tc>
+          <w:tcPr>
+            <w:tcW w:w="1037" w:type="dxa"/>
+          </w:tcPr>
+          <w:p/>
+        </w:tc>
+        <w:tc>
+          <w:tcPr>
+            <w:tcW w:w="1037" w:type="dxa"/>
+          </w:tcPr>
+          <w:p/>
+        </w:tc>
+      </w:tr>
+      <w:tr>
+        <w:tc>
+          <w:tcPr>
+            <w:tcW w:w="1037" w:type="dxa"/>
+          </w:tcPr>
+          <w:p/>
+        </w:tc>
+        <w:tc>
+          <w:tcPr>
+            <w:tcW w:w="1037" w:type="dxa"/>
+          </w:tcPr>
+          <w:p/>
+        </w:tc>
+        <w:tc>
+          <w:tcPr>
+            <w:tcW w:w="1037" w:type="dxa"/>
+          </w:tcPr>
+          <w:p/>
+        </w:tc>
+        <w:tc>
+          <w:tcPr>
+            <w:tcW w:w="1037" w:type="dxa"/>
+          </w:tcPr>
+          <w:p/>
+        </w:tc>
+        <w:tc>
+          <w:tcPr>
+            <w:tcW w:w="1037" w:type="dxa"/>
+          </w:tcPr>
+          <w:p/>
+        </w:tc>
+        <w:tc>
+          <w:tcPr>
+            <w:tcW w:w="1037" w:type="dxa"/>
+          </w:tcPr>
+          <w:p/>
+        </w:tc>
+        <w:tc>
+          <w:tcPr>
+            <w:tcW w:w="1037" w:type="dxa"/>
+          </w:tcPr>
+          <w:p/>
+        </w:tc>
+        <w:tc>
+          <w:tcPr>
+            <w:tcW w:w="1037" w:type="dxa"/>
+          </w:tcPr>
+          <w:p/>
+        </w:tc>
+      </w:tr>
+      <w:tr>
+        <w:tc>
+          <w:tcPr>
+            <w:tcW w:w="1037" w:type="dxa"/>
+          </w:tcPr>
+          <w:p/>
+        </w:tc>
+        <w:tc>
+          <w:tcPr>
+            <w:tcW w:w="1037" w:type="dxa"/>
+          </w:tcPr>
+          <w:p/>
+        </w:tc>
+        <w:tc>
+          <w:tcPr>
+            <w:tcW w:w="1037" w:type="dxa"/>
+          </w:tcPr>
+          <w:p/>
+        </w:tc>
+        <w:tc>
+          <w:tcPr>
+            <w:tcW w:w="1037" w:type="dxa"/>
+          </w:tcPr>
+          <w:p/>
+        </w:tc>
+        <w:tc>
+          <w:tcPr>
+            <w:tcW w:w="1037" w:type="dxa"/>
+          </w:tcPr>
+          <w:p/>
+        </w:tc>
+        <w:tc>
+          <w:tcPr>
+            <w:tcW w:w="1037" w:type="dxa"/>
+          </w:tcPr>
+          <w:p/>
+        </w:tc>
+        <w:tc>
+          <w:tcPr>
+            <w:tcW w:w="1037" w:type="dxa"/>
+          </w:tcPr>
+          <w:p/>
+        </w:tc>
+        <w:tc>
+          <w:tcPr>
+            <w:tcW w:w="1037" w:type="dxa"/>
+          </w:tcPr>
+          <w:p/>
+        </w:tc>
+      </w:tr>
+      <w:tr>
+        <w:tc>
+          <w:tcPr>
+            <w:tcW w:w="1037" w:type="dxa"/>
+          </w:tcPr>
+          <w:p/>
+        </w:tc>
+        <w:tc>
+          <w:tcPr>
+            <w:tcW w:w="1037" w:type="dxa"/>
+          </w:tcPr>
+          <w:p/>
+        </w:tc>
+        <w:tc>
+          <w:tcPr>
+            <w:tcW w:w="1037" w:type="dxa"/>
+          </w:tcPr>
+          <w:p/>
+        </w:tc>
+        <w:tc>
+          <w:tcPr>
+            <w:tcW w:w="1037" w:type="dxa"/>
+          </w:tcPr>
+          <w:p/>
+        </w:tc>
+        <w:tc>
+          <w:tcPr>
+            <w:tcW w:w="1037" w:type="dxa"/>
+          </w:tcPr>
+          <w:p/>
+        </w:tc>
+        <w:tc>
+          <w:tcPr>
+            <w:tcW w:w="1037" w:type="dxa"/>
+          </w:tcPr>
+          <w:p/>
+        </w:tc>
+        <w:tc>
+          <w:tcPr>
+            <w:tcW w:w="1037" w:type="dxa"/>
+          </w:tcPr>
+          <w:p/>
+        </w:tc>
+        <w:tc>
+          <w:tcPr>
+            <w:tcW w:w="1037" w:type="dxa"/>
+          </w:tcPr>
+          <w:p/>
         </w:tc>
       </w:tr>
     </w:tbl>
+    <w:p/>
     <w:p>
-      <w:pPr>
-        <w:rPr>
-          <w:rFonts w:hint="eastAsia"/>
-        </w:rPr>
-      </w:pPr>
-    </w:p>
-    <w:p>
-      <w:bookmarkStart w:id="13" w:name="表格外书签"/>
-      <w:bookmarkStart w:id="14" w:name="_GoBack"/>
-      <w:bookmarkEnd w:id="13"/>
-      <w:bookmarkEnd w:id="14"/>
+      <w:bookmarkStart w:name="表格外书签" w:id="12"/>
+      <w:bookmarkEnd w:id="12"/>
     </w:p>
     <w:sectPr>
       <w:pgSz w:w="11906" w:h="16838"/>

</xml_diff>

<commit_message>
change method name type from string to enum
</commit_message>
<xml_diff>
--- a/code/Input/Template.docx
+++ b/code/Input/Template.docx
@@ -167,8 +167,6 @@
             <w:bookmarkStart w:name="纵向合并数据" w:colFirst="0" w:colLast="0" w:id="0"/>
             <w:bookmarkStart w:name="第二个书签" w:colFirst="2" w:colLast="2" w:id="1"/>
             <w:bookmarkStart w:name="表格尾部书签" w:colFirst="4" w:colLast="4" w:id="2"/>
-            <w:bookmarkStart w:name="数组1" w:colFirst="2" w:colLast="2" w:id="3"/>
-            <w:bookmarkStart w:name="一维数组" w:colFirst="4" w:colLast="4" w:id="4"/>
             <w:r>
               <w:t>S</w:t>
             </w:r>
@@ -228,8 +226,6 @@
       <w:bookmarkEnd w:id="0"/>
       <w:bookmarkEnd w:id="1"/>
       <w:bookmarkEnd w:id="2"/>
-      <w:bookmarkEnd w:id="3"/>
-      <w:bookmarkEnd w:id="4"/>
       <w:tr>
         <w:trPr>
           <w:jc w:val="center"/>
@@ -415,7 +411,7 @@
             <w:vMerge/>
           </w:tcPr>
           <w:p>
-            <w:bookmarkStart w:name="书签组1" w:colFirst="6" w:colLast="6" w:id="5"/>
+            <w:bookmarkStart w:name="书签组1" w:colFirst="6" w:colLast="6" w:id="3"/>
           </w:p>
         </w:tc>
         <w:tc>
@@ -462,8 +458,6 @@
             <w:tcW w:w="1037" w:type="dxa"/>
           </w:tcPr>
           <w:p>
-            <w:bookmarkStart w:name="_GoBack" w:id="6"/>
-            <w:bookmarkEnd w:id="6"/>
             <w:r>
               <w:t>2,7</w:t>
             </w:r>
@@ -477,8 +471,8 @@
             <w:vMerge/>
           </w:tcPr>
           <w:p>
-            <w:bookmarkStart w:name="书签组2" w:colFirst="7" w:colLast="7" w:id="7"/>
-            <w:bookmarkEnd w:id="5"/>
+            <w:bookmarkStart w:name="书签组2" w:colFirst="7" w:colLast="7" w:id="4"/>
+            <w:bookmarkEnd w:id="3"/>
           </w:p>
         </w:tc>
         <w:tc>
@@ -542,8 +536,8 @@
             <w:tcW w:w="1037" w:type="dxa"/>
           </w:tcPr>
           <w:p>
-            <w:bookmarkStart w:name="书签组3" w:colFirst="6" w:colLast="6" w:id="8"/>
-            <w:bookmarkEnd w:id="7"/>
+            <w:bookmarkStart w:name="书签组3" w:colFirst="6" w:colLast="6" w:id="5"/>
+            <w:bookmarkEnd w:id="4"/>
           </w:p>
         </w:tc>
         <w:tc>
@@ -603,8 +597,8 @@
             <w:tcW w:w="1037" w:type="dxa"/>
           </w:tcPr>
           <w:p>
-            <w:bookmarkStart w:name="书签组4" w:colFirst="7" w:colLast="7" w:id="9"/>
-            <w:bookmarkEnd w:id="8"/>
+            <w:bookmarkStart w:name="书签组4" w:colFirst="7" w:colLast="7" w:id="6"/>
+            <w:bookmarkEnd w:id="5"/>
           </w:p>
         </w:tc>
         <w:tc>
@@ -673,8 +667,8 @@
             <w:tcW w:w="1037" w:type="dxa"/>
           </w:tcPr>
           <w:p>
-            <w:bookmarkStart w:name="书签组5" w:colFirst="7" w:colLast="7" w:id="10"/>
-            <w:bookmarkEnd w:id="9"/>
+            <w:bookmarkStart w:name="书签组5" w:colFirst="7" w:colLast="7" w:id="7"/>
+            <w:bookmarkEnd w:id="6"/>
           </w:p>
         </w:tc>
         <w:tc>
@@ -739,8 +733,8 @@
             <w:tcW w:w="1037" w:type="dxa"/>
           </w:tcPr>
           <w:p>
-            <w:bookmarkStart w:name="书签组6" w:colFirst="7" w:colLast="7" w:id="11"/>
-            <w:bookmarkEnd w:id="10"/>
+            <w:bookmarkStart w:name="书签组6" w:colFirst="7" w:colLast="7" w:id="8"/>
+            <w:bookmarkEnd w:id="7"/>
           </w:p>
         </w:tc>
         <w:tc>
@@ -791,7 +785,7 @@
           </w:p>
         </w:tc>
       </w:tr>
-      <w:bookmarkEnd w:id="11"/>
+      <w:bookmarkEnd w:id="8"/>
     </w:tbl>
     <w:p/>
     <w:tbl>
@@ -815,347 +809,574 @@
           <w:tcPr>
             <w:tcW w:w="1037" w:type="dxa"/>
           </w:tcPr>
-          <w:p/>
-        </w:tc>
-        <w:tc>
-          <w:tcPr>
-            <w:tcW w:w="1037" w:type="dxa"/>
-          </w:tcPr>
-          <w:p/>
-        </w:tc>
-        <w:tc>
-          <w:tcPr>
-            <w:tcW w:w="1037" w:type="dxa"/>
-          </w:tcPr>
-          <w:p/>
-        </w:tc>
-        <w:tc>
-          <w:tcPr>
-            <w:tcW w:w="1037" w:type="dxa"/>
-          </w:tcPr>
-          <w:p/>
-        </w:tc>
-        <w:tc>
-          <w:tcPr>
-            <w:tcW w:w="1037" w:type="dxa"/>
-          </w:tcPr>
-          <w:p/>
-        </w:tc>
-        <w:tc>
-          <w:tcPr>
-            <w:tcW w:w="1037" w:type="dxa"/>
-          </w:tcPr>
-          <w:p/>
-        </w:tc>
-        <w:tc>
-          <w:tcPr>
-            <w:tcW w:w="1037" w:type="dxa"/>
-          </w:tcPr>
-          <w:p/>
-        </w:tc>
-        <w:tc>
-          <w:tcPr>
-            <w:tcW w:w="1037" w:type="dxa"/>
-          </w:tcPr>
-          <w:p/>
-        </w:tc>
-      </w:tr>
-      <w:tr>
-        <w:tc>
-          <w:tcPr>
-            <w:tcW w:w="1037" w:type="dxa"/>
-          </w:tcPr>
-          <w:p/>
-        </w:tc>
-        <w:tc>
-          <w:tcPr>
-            <w:tcW w:w="1037" w:type="dxa"/>
-          </w:tcPr>
-          <w:p/>
-        </w:tc>
-        <w:tc>
-          <w:tcPr>
-            <w:tcW w:w="1037" w:type="dxa"/>
-          </w:tcPr>
-          <w:p/>
-        </w:tc>
-        <w:tc>
-          <w:tcPr>
-            <w:tcW w:w="1037" w:type="dxa"/>
-          </w:tcPr>
-          <w:p/>
-        </w:tc>
-        <w:tc>
-          <w:tcPr>
-            <w:tcW w:w="1037" w:type="dxa"/>
-          </w:tcPr>
-          <w:p/>
-        </w:tc>
-        <w:tc>
-          <w:tcPr>
-            <w:tcW w:w="1037" w:type="dxa"/>
-          </w:tcPr>
-          <w:p/>
-        </w:tc>
-        <w:tc>
-          <w:tcPr>
-            <w:tcW w:w="1037" w:type="dxa"/>
-          </w:tcPr>
-          <w:p/>
-        </w:tc>
-        <w:tc>
-          <w:tcPr>
-            <w:tcW w:w="1037" w:type="dxa"/>
-          </w:tcPr>
-          <w:p/>
-        </w:tc>
-      </w:tr>
-      <w:tr>
-        <w:tc>
-          <w:tcPr>
-            <w:tcW w:w="1037" w:type="dxa"/>
-          </w:tcPr>
-          <w:p/>
-        </w:tc>
-        <w:tc>
-          <w:tcPr>
-            <w:tcW w:w="1037" w:type="dxa"/>
-          </w:tcPr>
-          <w:p/>
-        </w:tc>
-        <w:tc>
-          <w:tcPr>
-            <w:tcW w:w="1037" w:type="dxa"/>
-          </w:tcPr>
-          <w:p/>
-        </w:tc>
-        <w:tc>
-          <w:tcPr>
-            <w:tcW w:w="1037" w:type="dxa"/>
-          </w:tcPr>
-          <w:p/>
-        </w:tc>
-        <w:tc>
-          <w:tcPr>
-            <w:tcW w:w="1037" w:type="dxa"/>
-          </w:tcPr>
-          <w:p/>
-        </w:tc>
-        <w:tc>
-          <w:tcPr>
-            <w:tcW w:w="1037" w:type="dxa"/>
-          </w:tcPr>
-          <w:p/>
-        </w:tc>
-        <w:tc>
-          <w:tcPr>
-            <w:tcW w:w="1037" w:type="dxa"/>
-          </w:tcPr>
-          <w:p/>
-        </w:tc>
-        <w:tc>
-          <w:tcPr>
-            <w:tcW w:w="1037" w:type="dxa"/>
-          </w:tcPr>
-          <w:p/>
-        </w:tc>
-      </w:tr>
-      <w:tr>
-        <w:tc>
-          <w:tcPr>
-            <w:tcW w:w="1037" w:type="dxa"/>
-          </w:tcPr>
-          <w:p/>
-        </w:tc>
-        <w:tc>
-          <w:tcPr>
-            <w:tcW w:w="1037" w:type="dxa"/>
-          </w:tcPr>
-          <w:p/>
-        </w:tc>
-        <w:tc>
-          <w:tcPr>
-            <w:tcW w:w="1037" w:type="dxa"/>
-          </w:tcPr>
-          <w:p/>
-        </w:tc>
-        <w:tc>
-          <w:tcPr>
-            <w:tcW w:w="1037" w:type="dxa"/>
-          </w:tcPr>
-          <w:p/>
-        </w:tc>
-        <w:tc>
-          <w:tcPr>
-            <w:tcW w:w="1037" w:type="dxa"/>
-          </w:tcPr>
-          <w:p/>
-        </w:tc>
-        <w:tc>
-          <w:tcPr>
-            <w:tcW w:w="1037" w:type="dxa"/>
-          </w:tcPr>
-          <w:p/>
-        </w:tc>
-        <w:tc>
-          <w:tcPr>
-            <w:tcW w:w="1037" w:type="dxa"/>
-          </w:tcPr>
-          <w:p/>
-        </w:tc>
-        <w:tc>
-          <w:tcPr>
-            <w:tcW w:w="1037" w:type="dxa"/>
-          </w:tcPr>
-          <w:p/>
-        </w:tc>
-      </w:tr>
-      <w:tr>
-        <w:tc>
-          <w:tcPr>
-            <w:tcW w:w="1037" w:type="dxa"/>
-          </w:tcPr>
-          <w:p/>
-        </w:tc>
-        <w:tc>
-          <w:tcPr>
-            <w:tcW w:w="1037" w:type="dxa"/>
-          </w:tcPr>
-          <w:p/>
-        </w:tc>
-        <w:tc>
-          <w:tcPr>
-            <w:tcW w:w="1037" w:type="dxa"/>
-          </w:tcPr>
-          <w:p/>
-        </w:tc>
-        <w:tc>
-          <w:tcPr>
-            <w:tcW w:w="1037" w:type="dxa"/>
-          </w:tcPr>
-          <w:p/>
-        </w:tc>
-        <w:tc>
-          <w:tcPr>
-            <w:tcW w:w="1037" w:type="dxa"/>
-          </w:tcPr>
-          <w:p/>
-        </w:tc>
-        <w:tc>
-          <w:tcPr>
-            <w:tcW w:w="1037" w:type="dxa"/>
-          </w:tcPr>
-          <w:p/>
-        </w:tc>
-        <w:tc>
-          <w:tcPr>
-            <w:tcW w:w="1037" w:type="dxa"/>
-          </w:tcPr>
-          <w:p/>
-        </w:tc>
-        <w:tc>
-          <w:tcPr>
-            <w:tcW w:w="1037" w:type="dxa"/>
-          </w:tcPr>
-          <w:p/>
-        </w:tc>
-      </w:tr>
-      <w:tr>
-        <w:tc>
-          <w:tcPr>
-            <w:tcW w:w="1037" w:type="dxa"/>
-          </w:tcPr>
-          <w:p/>
-        </w:tc>
-        <w:tc>
-          <w:tcPr>
-            <w:tcW w:w="1037" w:type="dxa"/>
-          </w:tcPr>
-          <w:p/>
-        </w:tc>
-        <w:tc>
-          <w:tcPr>
-            <w:tcW w:w="1037" w:type="dxa"/>
-          </w:tcPr>
-          <w:p/>
-        </w:tc>
-        <w:tc>
-          <w:tcPr>
-            <w:tcW w:w="1037" w:type="dxa"/>
-          </w:tcPr>
-          <w:p/>
-        </w:tc>
-        <w:tc>
-          <w:tcPr>
-            <w:tcW w:w="1037" w:type="dxa"/>
-          </w:tcPr>
-          <w:p/>
-        </w:tc>
-        <w:tc>
-          <w:tcPr>
-            <w:tcW w:w="1037" w:type="dxa"/>
-          </w:tcPr>
-          <w:p/>
-        </w:tc>
-        <w:tc>
-          <w:tcPr>
-            <w:tcW w:w="1037" w:type="dxa"/>
-          </w:tcPr>
-          <w:p/>
-        </w:tc>
-        <w:tc>
-          <w:tcPr>
-            <w:tcW w:w="1037" w:type="dxa"/>
-          </w:tcPr>
-          <w:p/>
-        </w:tc>
-      </w:tr>
-      <w:tr>
-        <w:tc>
-          <w:tcPr>
-            <w:tcW w:w="1037" w:type="dxa"/>
-          </w:tcPr>
-          <w:p/>
-        </w:tc>
-        <w:tc>
-          <w:tcPr>
-            <w:tcW w:w="1037" w:type="dxa"/>
-          </w:tcPr>
-          <w:p/>
-        </w:tc>
-        <w:tc>
-          <w:tcPr>
-            <w:tcW w:w="1037" w:type="dxa"/>
-          </w:tcPr>
-          <w:p/>
-        </w:tc>
-        <w:tc>
-          <w:tcPr>
-            <w:tcW w:w="1037" w:type="dxa"/>
-          </w:tcPr>
-          <w:p/>
-        </w:tc>
-        <w:tc>
-          <w:tcPr>
-            <w:tcW w:w="1037" w:type="dxa"/>
-          </w:tcPr>
-          <w:p/>
-        </w:tc>
-        <w:tc>
-          <w:tcPr>
-            <w:tcW w:w="1037" w:type="dxa"/>
-          </w:tcPr>
-          <w:p/>
-        </w:tc>
-        <w:tc>
-          <w:tcPr>
-            <w:tcW w:w="1037" w:type="dxa"/>
-          </w:tcPr>
-          <w:p/>
-        </w:tc>
-        <w:tc>
-          <w:tcPr>
-            <w:tcW w:w="1037" w:type="dxa"/>
+          <w:p>
+            <w:bookmarkStart w:name="数组2" w:colFirst="3" w:colLast="3" w:id="9"/>
+            <w:bookmarkStart w:name="一维数组" w:colFirst="5" w:colLast="5" w:id="10"/>
+          </w:p>
+        </w:tc>
+        <w:tc>
+          <w:tcPr>
+            <w:tcW w:w="1037" w:type="dxa"/>
+          </w:tcPr>
+          <w:p/>
+        </w:tc>
+        <w:tc>
+          <w:tcPr>
+            <w:tcW w:w="1037" w:type="dxa"/>
+          </w:tcPr>
+          <w:p/>
+        </w:tc>
+        <w:tc>
+          <w:tcPr>
+            <w:tcW w:w="1037" w:type="dxa"/>
+          </w:tcPr>
+          <w:p>
+            <w:r>
+              <w:t>100</w:t>
+            </w:r>
+          </w:p>
+        </w:tc>
+        <w:tc>
+          <w:tcPr>
+            <w:tcW w:w="1037" w:type="dxa"/>
+          </w:tcPr>
+          <w:p/>
+        </w:tc>
+        <w:tc>
+          <w:tcPr>
+            <w:tcW w:w="1037" w:type="dxa"/>
+          </w:tcPr>
+          <w:p>
+            <w:r>
+              <w:t>11</w:t>
+            </w:r>
+          </w:p>
+        </w:tc>
+        <w:tc>
+          <w:tcPr>
+            <w:tcW w:w="1037" w:type="dxa"/>
+          </w:tcPr>
+          <w:p/>
+        </w:tc>
+        <w:tc>
+          <w:tcPr>
+            <w:tcW w:w="1037" w:type="dxa"/>
+          </w:tcPr>
+          <w:p/>
+        </w:tc>
+      </w:tr>
+      <w:bookmarkEnd w:id="9"/>
+      <w:bookmarkEnd w:id="10"/>
+      <w:tr>
+        <w:tc>
+          <w:tcPr>
+            <w:tcW w:w="1037" w:type="dxa"/>
+          </w:tcPr>
+          <w:p/>
+        </w:tc>
+        <w:tc>
+          <w:tcPr>
+            <w:tcW w:w="1037" w:type="dxa"/>
+          </w:tcPr>
+          <w:p/>
+        </w:tc>
+        <w:tc>
+          <w:tcPr>
+            <w:tcW w:w="1037" w:type="dxa"/>
+          </w:tcPr>
+          <w:p/>
+        </w:tc>
+        <w:tc>
+          <w:tcPr>
+            <w:tcW w:w="1037" w:type="dxa"/>
+          </w:tcPr>
+          <w:p>
+            <w:r>
+              <w:t>102</w:t>
+            </w:r>
+          </w:p>
+        </w:tc>
+        <w:tc>
+          <w:tcPr>
+            <w:tcW w:w="1037" w:type="dxa"/>
+          </w:tcPr>
+          <w:p/>
+        </w:tc>
+        <w:tc>
+          <w:tcPr>
+            <w:tcW w:w="1037" w:type="dxa"/>
+          </w:tcPr>
+          <w:p>
+            <w:r>
+              <w:t>21</w:t>
+            </w:r>
+          </w:p>
+        </w:tc>
+        <w:tc>
+          <w:tcPr>
+            <w:tcW w:w="1037" w:type="dxa"/>
+          </w:tcPr>
+          <w:p/>
+        </w:tc>
+        <w:tc>
+          <w:tcPr>
+            <w:tcW w:w="1037" w:type="dxa"/>
+          </w:tcPr>
+          <w:p/>
+        </w:tc>
+      </w:tr>
+      <w:tr>
+        <w:tc>
+          <w:tcPr>
+            <w:tcW w:w="1037" w:type="dxa"/>
+          </w:tcPr>
+          <w:p/>
+        </w:tc>
+        <w:tc>
+          <w:tcPr>
+            <w:tcW w:w="1037" w:type="dxa"/>
+          </w:tcPr>
+          <w:p/>
+        </w:tc>
+        <w:tc>
+          <w:tcPr>
+            <w:tcW w:w="1037" w:type="dxa"/>
+          </w:tcPr>
+          <w:p/>
+        </w:tc>
+        <w:tc>
+          <w:tcPr>
+            <w:tcW w:w="1037" w:type="dxa"/>
+          </w:tcPr>
+          <w:p>
+            <w:r>
+              <w:t>103</w:t>
+            </w:r>
+          </w:p>
+        </w:tc>
+        <w:tc>
+          <w:tcPr>
+            <w:tcW w:w="1037" w:type="dxa"/>
+          </w:tcPr>
+          <w:p/>
+        </w:tc>
+        <w:tc>
+          <w:tcPr>
+            <w:tcW w:w="1037" w:type="dxa"/>
+          </w:tcPr>
+          <w:p>
+            <w:r>
+              <w:t>31</w:t>
+            </w:r>
+          </w:p>
+        </w:tc>
+        <w:tc>
+          <w:tcPr>
+            <w:tcW w:w="1037" w:type="dxa"/>
+          </w:tcPr>
+          <w:p/>
+        </w:tc>
+        <w:tc>
+          <w:tcPr>
+            <w:tcW w:w="1037" w:type="dxa"/>
+          </w:tcPr>
+          <w:p/>
+        </w:tc>
+      </w:tr>
+      <w:tr>
+        <w:tc>
+          <w:tcPr>
+            <w:tcW w:w="1037" w:type="dxa"/>
+          </w:tcPr>
+          <w:p/>
+        </w:tc>
+        <w:tc>
+          <w:tcPr>
+            <w:tcW w:w="1037" w:type="dxa"/>
+          </w:tcPr>
+          <w:p/>
+        </w:tc>
+        <w:tc>
+          <w:tcPr>
+            <w:tcW w:w="1037" w:type="dxa"/>
+          </w:tcPr>
+          <w:p/>
+        </w:tc>
+        <w:tc>
+          <w:tcPr>
+            <w:tcW w:w="1037" w:type="dxa"/>
+          </w:tcPr>
+          <w:p>
+            <w:r>
+              <w:t>104</w:t>
+            </w:r>
+          </w:p>
+        </w:tc>
+        <w:tc>
+          <w:tcPr>
+            <w:tcW w:w="1037" w:type="dxa"/>
+          </w:tcPr>
+          <w:p/>
+        </w:tc>
+        <w:tc>
+          <w:tcPr>
+            <w:tcW w:w="1037" w:type="dxa"/>
+          </w:tcPr>
+          <w:p>
+            <w:r>
+              <w:t>41</w:t>
+            </w:r>
+          </w:p>
+        </w:tc>
+        <w:tc>
+          <w:tcPr>
+            <w:tcW w:w="1037" w:type="dxa"/>
+          </w:tcPr>
+          <w:p/>
+        </w:tc>
+        <w:tc>
+          <w:tcPr>
+            <w:tcW w:w="1037" w:type="dxa"/>
+          </w:tcPr>
+          <w:p/>
+        </w:tc>
+      </w:tr>
+      <w:tr>
+        <w:tc>
+          <w:tcPr>
+            <w:tcW w:w="1037" w:type="dxa"/>
+          </w:tcPr>
+          <w:p/>
+        </w:tc>
+        <w:tc>
+          <w:tcPr>
+            <w:tcW w:w="1037" w:type="dxa"/>
+          </w:tcPr>
+          <w:p/>
+        </w:tc>
+        <w:tc>
+          <w:tcPr>
+            <w:tcW w:w="1037" w:type="dxa"/>
+          </w:tcPr>
+          <w:p/>
+        </w:tc>
+        <w:tc>
+          <w:tcPr>
+            <w:tcW w:w="1037" w:type="dxa"/>
+          </w:tcPr>
+          <w:p>
+            <w:r>
+              <w:t>113</w:t>
+            </w:r>
+          </w:p>
+        </w:tc>
+        <w:tc>
+          <w:tcPr>
+            <w:tcW w:w="1037" w:type="dxa"/>
+          </w:tcPr>
+          <w:p/>
+        </w:tc>
+        <w:tc>
+          <w:tcPr>
+            <w:tcW w:w="1037" w:type="dxa"/>
+          </w:tcPr>
+          <w:p/>
+        </w:tc>
+        <w:tc>
+          <w:tcPr>
+            <w:tcW w:w="1037" w:type="dxa"/>
+          </w:tcPr>
+          <w:p/>
+        </w:tc>
+        <w:tc>
+          <w:tcPr>
+            <w:tcW w:w="1037" w:type="dxa"/>
+          </w:tcPr>
+          <w:p/>
+        </w:tc>
+      </w:tr>
+      <w:tr>
+        <w:tc>
+          <w:tcPr>
+            <w:tcW w:w="1037" w:type="dxa"/>
+          </w:tcPr>
+          <w:p/>
+        </w:tc>
+        <w:tc>
+          <w:tcPr>
+            <w:tcW w:w="1037" w:type="dxa"/>
+          </w:tcPr>
+          <w:p/>
+        </w:tc>
+        <w:tc>
+          <w:tcPr>
+            <w:tcW w:w="1037" w:type="dxa"/>
+          </w:tcPr>
+          <w:p/>
+        </w:tc>
+        <w:tc>
+          <w:tcPr>
+            <w:tcW w:w="1037" w:type="dxa"/>
+          </w:tcPr>
+          <w:p>
+            <w:r>
+              <w:t>114</w:t>
+            </w:r>
+          </w:p>
+        </w:tc>
+        <w:tc>
+          <w:tcPr>
+            <w:tcW w:w="1037" w:type="dxa"/>
+          </w:tcPr>
+          <w:p/>
+        </w:tc>
+        <w:tc>
+          <w:tcPr>
+            <w:tcW w:w="1037" w:type="dxa"/>
+          </w:tcPr>
+          <w:p/>
+        </w:tc>
+        <w:tc>
+          <w:tcPr>
+            <w:tcW w:w="1037" w:type="dxa"/>
+          </w:tcPr>
+          <w:p/>
+        </w:tc>
+        <w:tc>
+          <w:tcPr>
+            <w:tcW w:w="1037" w:type="dxa"/>
+          </w:tcPr>
+          <w:p/>
+        </w:tc>
+      </w:tr>
+      <w:tr>
+        <w:tc>
+          <w:tcPr>
+            <w:tcW w:w="1037" w:type="dxa"/>
+          </w:tcPr>
+          <w:p/>
+        </w:tc>
+        <w:tc>
+          <w:tcPr>
+            <w:tcW w:w="1037" w:type="dxa"/>
+          </w:tcPr>
+          <w:p/>
+        </w:tc>
+        <w:tc>
+          <w:tcPr>
+            <w:tcW w:w="1037" w:type="dxa"/>
+          </w:tcPr>
+          <w:p/>
+        </w:tc>
+        <w:tc>
+          <w:tcPr>
+            <w:tcW w:w="1037" w:type="dxa"/>
+          </w:tcPr>
+          <w:p>
+            <w:r>
+              <w:t>115</w:t>
+            </w:r>
+          </w:p>
+        </w:tc>
+        <w:tc>
+          <w:tcPr>
+            <w:tcW w:w="1037" w:type="dxa"/>
+          </w:tcPr>
+          <w:p/>
+        </w:tc>
+        <w:tc>
+          <w:tcPr>
+            <w:tcW w:w="1037" w:type="dxa"/>
+          </w:tcPr>
+          <w:p/>
+        </w:tc>
+        <w:tc>
+          <w:tcPr>
+            <w:tcW w:w="1037" w:type="dxa"/>
+          </w:tcPr>
+          <w:p/>
+        </w:tc>
+        <w:tc>
+          <w:tcPr>
+            <w:tcW w:w="1037" w:type="dxa"/>
+          </w:tcPr>
+          <w:p/>
+        </w:tc>
+      </w:tr>
+    </w:tbl>
+    <w:p/>
+    <w:tbl>
+      <w:tblPr>
+        <w:tblStyle w:val="a3"/>
+        <w:tblW w:w="0" w:type="auto"/>
+        <w:tblLook w:val="04A0" w:firstRow="1" w:lastRow="0" w:firstColumn="1" w:lastColumn="0" w:noHBand="0" w:noVBand="1"/>
+      </w:tblPr>
+      <w:tblGrid>
+        <w:gridCol w:w="1659"/>
+        <w:gridCol w:w="1659"/>
+        <w:gridCol w:w="1659"/>
+        <w:gridCol w:w="1659"/>
+        <w:gridCol w:w="1660"/>
+      </w:tblGrid>
+      <w:tr>
+        <w:tc>
+          <w:tcPr>
+            <w:tcW w:w="1659" w:type="dxa"/>
+          </w:tcPr>
+          <w:p>
+            <w:bookmarkStart w:name="数组1" w:colFirst="1" w:colLast="1" w:id="11"/>
+          </w:p>
+        </w:tc>
+        <w:tc>
+          <w:tcPr>
+            <w:tcW w:w="1659" w:type="dxa"/>
+          </w:tcPr>
+          <w:p>
+            <w:r>
+              <w:t>111</w:t>
+            </w:r>
+          </w:p>
+        </w:tc>
+        <w:tc>
+          <w:tcPr>
+            <w:tcW w:w="1659" w:type="dxa"/>
+          </w:tcPr>
+          <w:p/>
+        </w:tc>
+        <w:tc>
+          <w:tcPr>
+            <w:tcW w:w="1659" w:type="dxa"/>
+          </w:tcPr>
+          <w:p>
+            <w:r>
+              <w:t>1</w:t>
+            </w:r>
+          </w:p>
+        </w:tc>
+        <w:tc>
+          <w:tcPr>
+            <w:tcW w:w="1660" w:type="dxa"/>
+          </w:tcPr>
+          <w:p/>
+        </w:tc>
+      </w:tr>
+      <w:bookmarkEnd w:id="11"/>
+      <w:tr>
+        <w:tc>
+          <w:tcPr>
+            <w:tcW w:w="1659" w:type="dxa"/>
+          </w:tcPr>
+          <w:p/>
+        </w:tc>
+        <w:tc>
+          <w:tcPr>
+            <w:tcW w:w="1659" w:type="dxa"/>
+          </w:tcPr>
+          <w:p>
+            <w:r>
+              <w:t>112</w:t>
+            </w:r>
+          </w:p>
+        </w:tc>
+        <w:tc>
+          <w:tcPr>
+            <w:tcW w:w="1659" w:type="dxa"/>
+          </w:tcPr>
+          <w:p/>
+        </w:tc>
+        <w:tc>
+          <w:tcPr>
+            <w:tcW w:w="1659" w:type="dxa"/>
+          </w:tcPr>
+          <w:p>
+            <w:r>
+              <w:t>2</w:t>
+            </w:r>
+          </w:p>
+        </w:tc>
+        <w:tc>
+          <w:tcPr>
+            <w:tcW w:w="1660" w:type="dxa"/>
+          </w:tcPr>
+          <w:p/>
+        </w:tc>
+      </w:tr>
+      <w:tr>
+        <w:tc>
+          <w:tcPr>
+            <w:tcW w:w="1659" w:type="dxa"/>
+          </w:tcPr>
+          <w:p/>
+        </w:tc>
+        <w:tc>
+          <w:tcPr>
+            <w:tcW w:w="1659" w:type="dxa"/>
+          </w:tcPr>
+          <w:p>
+            <w:r>
+              <w:t>113</w:t>
+            </w:r>
+          </w:p>
+        </w:tc>
+        <w:tc>
+          <w:tcPr>
+            <w:tcW w:w="1659" w:type="dxa"/>
+          </w:tcPr>
+          <w:p/>
+        </w:tc>
+        <w:tc>
+          <w:tcPr>
+            <w:tcW w:w="1659" w:type="dxa"/>
+          </w:tcPr>
+          <w:p>
+            <w:r>
+              <w:t>3</w:t>
+            </w:r>
+          </w:p>
+        </w:tc>
+        <w:tc>
+          <w:tcPr>
+            <w:tcW w:w="1660" w:type="dxa"/>
+          </w:tcPr>
+          <w:p/>
+        </w:tc>
+      </w:tr>
+      <w:tr>
+        <w:tc>
+          <w:tcPr>
+            <w:tcW w:w="1659" w:type="dxa"/>
+          </w:tcPr>
+          <w:p/>
+        </w:tc>
+        <w:tc>
+          <w:tcPr>
+            <w:tcW w:w="1659" w:type="dxa"/>
+          </w:tcPr>
+          <w:p>
+            <w:r>
+              <w:t>114</w:t>
+            </w:r>
+          </w:p>
+        </w:tc>
+        <w:tc>
+          <w:tcPr>
+            <w:tcW w:w="1659" w:type="dxa"/>
+          </w:tcPr>
+          <w:p/>
+        </w:tc>
+        <w:tc>
+          <w:tcPr>
+            <w:tcW w:w="1659" w:type="dxa"/>
+          </w:tcPr>
+          <w:p>
+            <w:r>
+              <w:t>4</w:t>
+            </w:r>
+          </w:p>
+        </w:tc>
+        <w:tc>
+          <w:tcPr>
+            <w:tcW w:w="1660" w:type="dxa"/>
           </w:tcPr>
           <w:p/>
         </w:tc>
@@ -1163,8 +1384,8 @@
     </w:tbl>
     <w:p/>
     <w:p>
-      <w:bookmarkStart w:name="表格外书签" w:id="12"/>
-      <w:bookmarkEnd w:id="12"/>
+      <w:bookmarkStart w:name="表格外书签" w:id="13"/>
+      <w:bookmarkEnd w:id="13"/>
     </w:p>
     <w:sectPr>
       <w:pgSz w:w="11906" w:h="16838"/>

</xml_diff>

<commit_message>
adjust generator, now output in output floder while input would not change
</commit_message>
<xml_diff>
--- a/code/Input/Template.docx
+++ b/code/Input/Template.docx
@@ -173,12 +173,12 @@
             <w:pPr>
               <w:jc w:val="center"/>
             </w:pPr>
-            <w:bookmarkStart w:name="纵向合并数据" w:colFirst="0" w:colLast="0" w:id="0"/>
-            <w:bookmarkStart w:name="第二个书签" w:colFirst="2" w:colLast="2" w:id="1"/>
-            <w:bookmarkStart w:name="表格尾部书签" w:colFirst="4" w:colLast="4" w:id="2"/>
-            <w:bookmarkStart w:name="一维数组" w:colFirst="1" w:colLast="1" w:id="3"/>
-            <w:bookmarkStart w:name="字符串" w:colFirst="2" w:colLast="2" w:id="4"/>
-            <w:bookmarkStart w:name="数组2" w:colFirst="3" w:colLast="3" w:id="5"/>
+            <w:bookmarkStart w:id="0" w:name="纵向合并数据" w:colFirst="0" w:colLast="0"/>
+            <w:bookmarkStart w:id="1" w:name="第二个书签" w:colFirst="2" w:colLast="2"/>
+            <w:bookmarkStart w:id="2" w:name="表格尾部书签" w:colFirst="4" w:colLast="4"/>
+            <w:bookmarkStart w:id="3" w:name="一维数组" w:colFirst="1" w:colLast="1"/>
+            <w:bookmarkStart w:id="4" w:name="字符串" w:colFirst="2" w:colLast="2"/>
+            <w:bookmarkStart w:id="5" w:name="数组2" w:colFirst="3" w:colLast="3"/>
             <w:r>
               <w:t>S</w:t>
             </w:r>
@@ -206,22 +206,14 @@
             <w:tcW w:w="1659" w:type="dxa"/>
             <w:vAlign w:val="center"/>
           </w:tcPr>
-          <w:p>
-            <w:r>
-              <w:t>第NaN个字符串</w:t>
-            </w:r>
-          </w:p>
+          <w:p/>
         </w:tc>
         <w:tc>
           <w:tcPr>
             <w:tcW w:w="1659" w:type="dxa"/>
             <w:vAlign w:val="center"/>
           </w:tcPr>
-          <w:p>
-            <w:r>
-              <w:t>100</w:t>
-            </w:r>
-          </w:p>
+          <w:p/>
         </w:tc>
         <w:tc>
           <w:tcPr>
@@ -235,292 +227,17 @@
           </w:p>
         </w:tc>
       </w:tr>
+    </w:tbl>
+    <w:p>
+      <w:bookmarkStart w:id="6" w:name="表格外书签"/>
+      <w:bookmarkStart w:id="7" w:name="_GoBack"/>
       <w:bookmarkEnd w:id="0"/>
       <w:bookmarkEnd w:id="1"/>
       <w:bookmarkEnd w:id="2"/>
       <w:bookmarkEnd w:id="3"/>
       <w:bookmarkEnd w:id="4"/>
       <w:bookmarkEnd w:id="5"/>
-      <w:tr>
-        <w:trPr>
-          <w:jc w:val="center"/>
-        </w:trPr>
-        <w:tc>
-          <w:tcPr>
-            <w:tcW w:w="1659" w:type="dxa"/>
-            <w:vAlign w:val="center"/>
-          </w:tcPr>
-          <w:p/>
-        </w:tc>
-        <w:tc>
-          <w:tcPr>
-            <w:tcW w:w="1659" w:type="dxa"/>
-            <w:vAlign w:val="center"/>
-          </w:tcPr>
-          <w:p>
-            <w:r>
-              <w:t>21</w:t>
-            </w:r>
-          </w:p>
-        </w:tc>
-        <w:tc>
-          <w:tcPr>
-            <w:tcW w:w="1659" w:type="dxa"/>
-            <w:vAlign w:val="center"/>
-          </w:tcPr>
-          <w:p/>
-        </w:tc>
-        <w:tc>
-          <w:tcPr>
-            <w:tcW w:w="1659" w:type="dxa"/>
-            <w:vAlign w:val="center"/>
-          </w:tcPr>
-          <w:p>
-            <w:r>
-              <w:t>102</w:t>
-            </w:r>
-          </w:p>
-        </w:tc>
-        <w:tc>
-          <w:tcPr>
-            <w:tcW w:w="1660" w:type="dxa"/>
-            <w:vAlign w:val="center"/>
-          </w:tcPr>
-          <w:p/>
-        </w:tc>
-      </w:tr>
-      <w:tr>
-        <w:trPr>
-          <w:jc w:val="center"/>
-        </w:trPr>
-        <w:tc>
-          <w:tcPr>
-            <w:tcW w:w="1659" w:type="dxa"/>
-            <w:vAlign w:val="center"/>
-          </w:tcPr>
-          <w:p/>
-        </w:tc>
-        <w:tc>
-          <w:tcPr>
-            <w:tcW w:w="1659" w:type="dxa"/>
-            <w:vAlign w:val="center"/>
-          </w:tcPr>
-          <w:p>
-            <w:r>
-              <w:t>31</w:t>
-            </w:r>
-          </w:p>
-        </w:tc>
-        <w:tc>
-          <w:tcPr>
-            <w:tcW w:w="1659" w:type="dxa"/>
-            <w:vAlign w:val="center"/>
-          </w:tcPr>
-          <w:p/>
-        </w:tc>
-        <w:tc>
-          <w:tcPr>
-            <w:tcW w:w="1659" w:type="dxa"/>
-            <w:vAlign w:val="center"/>
-          </w:tcPr>
-          <w:p>
-            <w:r>
-              <w:t>103</w:t>
-            </w:r>
-          </w:p>
-        </w:tc>
-        <w:tc>
-          <w:tcPr>
-            <w:tcW w:w="1660" w:type="dxa"/>
-            <w:vAlign w:val="center"/>
-          </w:tcPr>
-          <w:p/>
-        </w:tc>
-      </w:tr>
-      <w:tr>
-        <w:trPr>
-          <w:jc w:val="center"/>
-        </w:trPr>
-        <w:tc>
-          <w:tcPr>
-            <w:tcW w:w="1659" w:type="dxa"/>
-            <w:vAlign w:val="center"/>
-          </w:tcPr>
-          <w:p/>
-        </w:tc>
-        <w:tc>
-          <w:tcPr>
-            <w:tcW w:w="1659" w:type="dxa"/>
-            <w:vAlign w:val="center"/>
-          </w:tcPr>
-          <w:p>
-            <w:r>
-              <w:t>41</w:t>
-            </w:r>
-          </w:p>
-        </w:tc>
-        <w:tc>
-          <w:tcPr>
-            <w:tcW w:w="1659" w:type="dxa"/>
-            <w:vAlign w:val="center"/>
-          </w:tcPr>
-          <w:p/>
-        </w:tc>
-        <w:tc>
-          <w:tcPr>
-            <w:tcW w:w="1659" w:type="dxa"/>
-            <w:vAlign w:val="center"/>
-          </w:tcPr>
-          <w:p>
-            <w:r>
-              <w:t>104</w:t>
-            </w:r>
-          </w:p>
-        </w:tc>
-        <w:tc>
-          <w:tcPr>
-            <w:tcW w:w="1660" w:type="dxa"/>
-            <w:vAlign w:val="center"/>
-          </w:tcPr>
-          <w:p/>
-        </w:tc>
-      </w:tr>
-      <w:tr>
-        <w:trPr>
-          <w:jc w:val="center"/>
-        </w:trPr>
-        <w:tc>
-          <w:tcPr>
-            <w:tcW w:w="1659" w:type="dxa"/>
-            <w:vAlign w:val="center"/>
-          </w:tcPr>
-          <w:p/>
-        </w:tc>
-        <w:tc>
-          <w:tcPr>
-            <w:tcW w:w="1659" w:type="dxa"/>
-            <w:vAlign w:val="center"/>
-          </w:tcPr>
-          <w:p/>
-        </w:tc>
-        <w:tc>
-          <w:tcPr>
-            <w:tcW w:w="1659" w:type="dxa"/>
-            <w:vAlign w:val="center"/>
-          </w:tcPr>
-          <w:p/>
-        </w:tc>
-        <w:tc>
-          <w:tcPr>
-            <w:tcW w:w="1659" w:type="dxa"/>
-            <w:vAlign w:val="center"/>
-          </w:tcPr>
-          <w:p>
-            <w:r>
-              <w:t>113</w:t>
-            </w:r>
-          </w:p>
-        </w:tc>
-        <w:tc>
-          <w:tcPr>
-            <w:tcW w:w="1660" w:type="dxa"/>
-            <w:vAlign w:val="center"/>
-          </w:tcPr>
-          <w:p/>
-        </w:tc>
-      </w:tr>
-      <w:tr>
-        <w:trPr>
-          <w:jc w:val="center"/>
-        </w:trPr>
-        <w:tc>
-          <w:tcPr>
-            <w:tcW w:w="1659" w:type="dxa"/>
-            <w:vAlign w:val="center"/>
-          </w:tcPr>
-          <w:p/>
-        </w:tc>
-        <w:tc>
-          <w:tcPr>
-            <w:tcW w:w="1659" w:type="dxa"/>
-            <w:vAlign w:val="center"/>
-          </w:tcPr>
-          <w:p/>
-        </w:tc>
-        <w:tc>
-          <w:tcPr>
-            <w:tcW w:w="1659" w:type="dxa"/>
-            <w:vAlign w:val="center"/>
-          </w:tcPr>
-          <w:p/>
-        </w:tc>
-        <w:tc>
-          <w:tcPr>
-            <w:tcW w:w="1659" w:type="dxa"/>
-            <w:vAlign w:val="center"/>
-          </w:tcPr>
-          <w:p>
-            <w:r>
-              <w:t>114</w:t>
-            </w:r>
-          </w:p>
-        </w:tc>
-        <w:tc>
-          <w:tcPr>
-            <w:tcW w:w="1660" w:type="dxa"/>
-            <w:vAlign w:val="center"/>
-          </w:tcPr>
-          <w:p/>
-        </w:tc>
-      </w:tr>
-      <w:tr>
-        <w:trPr>
-          <w:jc w:val="center"/>
-        </w:trPr>
-        <w:tc>
-          <w:tcPr>
-            <w:tcW w:w="1659" w:type="dxa"/>
-            <w:vAlign w:val="center"/>
-          </w:tcPr>
-          <w:p/>
-        </w:tc>
-        <w:tc>
-          <w:tcPr>
-            <w:tcW w:w="1659" w:type="dxa"/>
-            <w:vAlign w:val="center"/>
-          </w:tcPr>
-          <w:p/>
-        </w:tc>
-        <w:tc>
-          <w:tcPr>
-            <w:tcW w:w="1659" w:type="dxa"/>
-            <w:vAlign w:val="center"/>
-          </w:tcPr>
-          <w:p/>
-        </w:tc>
-        <w:tc>
-          <w:tcPr>
-            <w:tcW w:w="1659" w:type="dxa"/>
-            <w:vAlign w:val="center"/>
-          </w:tcPr>
-          <w:p>
-            <w:r>
-              <w:t>115</w:t>
-            </w:r>
-          </w:p>
-        </w:tc>
-        <w:tc>
-          <w:tcPr>
-            <w:tcW w:w="1660" w:type="dxa"/>
-            <w:vAlign w:val="center"/>
-          </w:tcPr>
-          <w:p/>
-        </w:tc>
-      </w:tr>
-    </w:tbl>
-    <w:p/>
-    <w:p>
-      <w:bookmarkStart w:name="表格外书签" w:id="7"/>
+      <w:bookmarkEnd w:id="6"/>
       <w:bookmarkEnd w:id="7"/>
     </w:p>
     <w:sectPr>

</xml_diff>

<commit_message>
change datatemplate to saturation datatemplate
</commit_message>
<xml_diff>
--- a/code/Input/Template.docx
+++ b/code/Input/Template.docx
@@ -2,244 +2,97 @@
 <file path=word/document.xml><?xml version="1.0" encoding="utf-8"?>
 <w:document xmlns:wpc="http://schemas.microsoft.com/office/word/2010/wordprocessingCanvas" xmlns:cx="http://schemas.microsoft.com/office/drawing/2014/chartex" xmlns:mc="http://schemas.openxmlformats.org/markup-compatibility/2006" xmlns:o="urn:schemas-microsoft-com:office:office" xmlns:r="http://schemas.openxmlformats.org/officeDocument/2006/relationships" xmlns:m="http://schemas.openxmlformats.org/officeDocument/2006/math" xmlns:v="urn:schemas-microsoft-com:vml" xmlns:wp14="http://schemas.microsoft.com/office/word/2010/wordprocessingDrawing" xmlns:wp="http://schemas.openxmlformats.org/drawingml/2006/wordprocessingDrawing" xmlns:w10="urn:schemas-microsoft-com:office:word" xmlns:w="http://schemas.openxmlformats.org/wordprocessingml/2006/main" xmlns:w14="http://schemas.microsoft.com/office/word/2010/wordml" xmlns:w15="http://schemas.microsoft.com/office/word/2012/wordml" xmlns:w16se="http://schemas.microsoft.com/office/word/2015/wordml/symex" xmlns:wpg="http://schemas.microsoft.com/office/word/2010/wordprocessingGroup" xmlns:wpi="http://schemas.microsoft.com/office/word/2010/wordprocessingInk" xmlns:wne="http://schemas.microsoft.com/office/word/2006/wordml" xmlns:wps="http://schemas.microsoft.com/office/word/2010/wordprocessingShape" mc:Ignorable="w14 w15 w16se wp14">
   <w:body>
-    <w:p>
-      <w:pPr>
-        <w:jc w:val="center"/>
-        <w:rPr>
-          <w:sz w:val="36"/>
-          <w:szCs w:val="36"/>
-        </w:rPr>
-      </w:pPr>
-      <w:r>
-        <w:rPr>
-          <w:rFonts w:hint="eastAsia"/>
-          <w:sz w:val="36"/>
-          <w:szCs w:val="36"/>
-        </w:rPr>
-        <w:t>测试模板文档</w:t>
-      </w:r>
-    </w:p>
-    <w:p/>
     <w:tbl>
       <w:tblPr>
         <w:tblStyle w:val="a3"/>
         <w:tblW w:w="0" w:type="auto"/>
-        <w:jc w:val="center"/>
         <w:tblLook w:val="04A0" w:firstRow="1" w:lastRow="0" w:firstColumn="1" w:lastColumn="0" w:noHBand="0" w:noVBand="1"/>
       </w:tblPr>
       <w:tblGrid>
-        <w:gridCol w:w="1659"/>
-        <w:gridCol w:w="1659"/>
-        <w:gridCol w:w="1659"/>
-        <w:gridCol w:w="1659"/>
-        <w:gridCol w:w="1660"/>
+        <w:gridCol w:w="2074"/>
+        <w:gridCol w:w="2074"/>
+        <w:gridCol w:w="2074"/>
+        <w:gridCol w:w="2074"/>
       </w:tblGrid>
       <w:tr>
-        <w:trPr>
-          <w:jc w:val="center"/>
-        </w:trPr>
-        <w:tc>
-          <w:tcPr>
-            <w:tcW w:w="1659" w:type="dxa"/>
+        <w:tc>
+          <w:tcPr>
+            <w:tcW w:w="2074" w:type="dxa"/>
             <w:vMerge w:val="restart"/>
-            <w:vAlign w:val="center"/>
-          </w:tcPr>
-          <w:p>
-            <w:pPr>
-              <w:jc w:val="center"/>
-            </w:pPr>
-            <w:r>
-              <w:rPr>
-                <w:rFonts w:hint="eastAsia"/>
-              </w:rPr>
-              <w:t>纵向合并</w:t>
-            </w:r>
-          </w:p>
-        </w:tc>
-        <w:tc>
-          <w:tcPr>
-            <w:tcW w:w="6637" w:type="dxa"/>
-            <w:gridSpan w:val="4"/>
-            <w:vAlign w:val="center"/>
-          </w:tcPr>
-          <w:p>
-            <w:pPr>
-              <w:jc w:val="center"/>
-            </w:pPr>
-            <w:r>
-              <w:rPr>
-                <w:rFonts w:hint="eastAsia"/>
-              </w:rPr>
-              <w:t>横向合并</w:t>
-            </w:r>
-          </w:p>
+          </w:tcPr>
+          <w:p/>
+        </w:tc>
+        <w:tc>
+          <w:tcPr>
+            <w:tcW w:w="6222" w:type="dxa"/>
+            <w:gridSpan w:val="3"/>
+          </w:tcPr>
+          <w:p/>
         </w:tc>
       </w:tr>
       <w:tr>
-        <w:trPr>
-          <w:jc w:val="center"/>
-        </w:trPr>
-        <w:tc>
-          <w:tcPr>
-            <w:tcW w:w="1659" w:type="dxa"/>
+        <w:tc>
+          <w:tcPr>
+            <w:tcW w:w="2074" w:type="dxa"/>
             <w:vMerge/>
-            <w:vAlign w:val="center"/>
-          </w:tcPr>
-          <w:p>
-            <w:pPr>
-              <w:jc w:val="center"/>
-            </w:pPr>
-          </w:p>
-        </w:tc>
-        <w:tc>
-          <w:tcPr>
-            <w:tcW w:w="1659" w:type="dxa"/>
-            <w:vAlign w:val="center"/>
-          </w:tcPr>
-          <w:p>
-            <w:pPr>
-              <w:jc w:val="center"/>
-            </w:pPr>
-            <w:r>
-              <w:rPr>
-                <w:rFonts w:hint="eastAsia"/>
-              </w:rPr>
-              <w:t>字表头</w:t>
-            </w:r>
-          </w:p>
-        </w:tc>
-        <w:tc>
-          <w:tcPr>
-            <w:tcW w:w="1659" w:type="dxa"/>
-            <w:vAlign w:val="center"/>
-          </w:tcPr>
-          <w:p>
-            <w:pPr>
-              <w:jc w:val="center"/>
-            </w:pPr>
-            <w:r>
-              <w:rPr>
-                <w:rFonts w:hint="eastAsia"/>
-              </w:rPr>
-              <w:t>字表头</w:t>
-            </w:r>
-          </w:p>
-        </w:tc>
-        <w:tc>
-          <w:tcPr>
-            <w:tcW w:w="1659" w:type="dxa"/>
-            <w:vAlign w:val="center"/>
-          </w:tcPr>
-          <w:p>
-            <w:pPr>
-              <w:jc w:val="center"/>
-            </w:pPr>
-            <w:r>
-              <w:rPr>
-                <w:rFonts w:hint="eastAsia"/>
-              </w:rPr>
-              <w:t>字表头</w:t>
-            </w:r>
-          </w:p>
-        </w:tc>
-        <w:tc>
-          <w:tcPr>
-            <w:tcW w:w="1660" w:type="dxa"/>
-            <w:vAlign w:val="center"/>
-          </w:tcPr>
-          <w:p>
-            <w:pPr>
-              <w:jc w:val="center"/>
-            </w:pPr>
-            <w:r>
-              <w:rPr>
-                <w:rFonts w:hint="eastAsia"/>
-              </w:rPr>
-              <w:t>字表头</w:t>
-            </w:r>
-          </w:p>
+          </w:tcPr>
+          <w:p/>
+        </w:tc>
+        <w:tc>
+          <w:tcPr>
+            <w:tcW w:w="2074" w:type="dxa"/>
+          </w:tcPr>
+          <w:p/>
+        </w:tc>
+        <w:tc>
+          <w:tcPr>
+            <w:tcW w:w="2074" w:type="dxa"/>
+          </w:tcPr>
+          <w:p/>
+        </w:tc>
+        <w:tc>
+          <w:tcPr>
+            <w:tcW w:w="2074" w:type="dxa"/>
+          </w:tcPr>
+          <w:p/>
         </w:tc>
       </w:tr>
       <w:tr>
-        <w:trPr>
-          <w:jc w:val="center"/>
-        </w:trPr>
-        <w:tc>
-          <w:tcPr>
-            <w:tcW w:w="1659" w:type="dxa"/>
-            <w:vAlign w:val="center"/>
+        <w:tc>
+          <w:tcPr>
+            <w:tcW w:w="2074" w:type="dxa"/>
           </w:tcPr>
           <w:p>
-            <w:pPr>
-              <w:jc w:val="center"/>
-            </w:pPr>
-            <w:bookmarkStart w:id="0" w:name="纵向合并数据" w:colFirst="0" w:colLast="0"/>
-            <w:bookmarkStart w:id="1" w:name="第二个书签" w:colFirst="2" w:colLast="2"/>
-            <w:bookmarkStart w:id="2" w:name="表格尾部书签" w:colFirst="4" w:colLast="4"/>
-            <w:bookmarkStart w:id="3" w:name="一维数组" w:colFirst="1" w:colLast="1"/>
-            <w:bookmarkStart w:id="4" w:name="字符串" w:colFirst="2" w:colLast="2"/>
-            <w:bookmarkStart w:id="5" w:name="数组2" w:colFirst="3" w:colLast="3"/>
-            <w:r>
-              <w:t>S</w:t>
-            </w:r>
-            <w:r>
-              <w:rPr>
-                <w:rFonts w:hint="eastAsia"/>
-              </w:rPr>
-              <w:t>th</w:t>
-            </w:r>
+            <w:bookmarkStart w:id="0" w:name="array" w:colFirst="1" w:colLast="1"/>
+            <w:bookmarkStart w:id="1" w:name="小信号输出功率" w:colFirst="3" w:colLast="3"/>
           </w:p>
         </w:tc>
         <w:tc>
           <w:tcPr>
-            <w:tcW w:w="1659" w:type="dxa"/>
-            <w:vAlign w:val="center"/>
+            <w:tcW w:w="2074" w:type="dxa"/>
+          </w:tcPr>
+          <w:p/>
+        </w:tc>
+        <w:tc>
+          <w:tcPr>
+            <w:tcW w:w="2074" w:type="dxa"/>
+          </w:tcPr>
+          <w:p/>
+        </w:tc>
+        <w:tc>
+          <w:tcPr>
+            <w:tcW w:w="2074" w:type="dxa"/>
           </w:tcPr>
           <w:p>
-            <w:r>
-              <w:t>11</w:t>
-            </w:r>
+            <w:bookmarkStart w:id="2" w:name="_GoBack"/>
+            <w:bookmarkEnd w:id="2"/>
           </w:p>
         </w:tc>
-        <w:tc>
-          <w:tcPr>
-            <w:tcW w:w="1659" w:type="dxa"/>
-            <w:vAlign w:val="center"/>
-          </w:tcPr>
-          <w:p/>
-        </w:tc>
-        <w:tc>
-          <w:tcPr>
-            <w:tcW w:w="1659" w:type="dxa"/>
-            <w:vAlign w:val="center"/>
-          </w:tcPr>
-          <w:p/>
-        </w:tc>
-        <w:tc>
-          <w:tcPr>
-            <w:tcW w:w="1660" w:type="dxa"/>
-            <w:vAlign w:val="center"/>
-          </w:tcPr>
-          <w:p>
-            <w:pPr>
-              <w:jc w:val="center"/>
-            </w:pPr>
-          </w:p>
-        </w:tc>
       </w:tr>
-    </w:tbl>
-    <w:p>
-      <w:bookmarkStart w:id="6" w:name="表格外书签"/>
-      <w:bookmarkStart w:id="7" w:name="_GoBack"/>
       <w:bookmarkEnd w:id="0"/>
       <w:bookmarkEnd w:id="1"/>
-      <w:bookmarkEnd w:id="2"/>
-      <w:bookmarkEnd w:id="3"/>
-      <w:bookmarkEnd w:id="4"/>
-      <w:bookmarkEnd w:id="5"/>
-      <w:bookmarkEnd w:id="6"/>
-      <w:bookmarkEnd w:id="7"/>
-    </w:p>
+    </w:tbl>
+    <w:p/>
     <w:sectPr>
       <w:pgSz w:w="11906" w:h="16838"/>
       <w:pgMar w:top="1440" w:right="1800" w:bottom="1440" w:left="1800" w:header="851" w:footer="992" w:gutter="0"/>
@@ -248,44 +101,6 @@
     </w:sectPr>
   </w:body>
 </w:document>
-</file>
-
-<file path=word/endnotes.xml><?xml version="1.0" encoding="utf-8"?>
-<w:endnotes xmlns:wpc="http://schemas.microsoft.com/office/word/2010/wordprocessingCanvas" xmlns:cx="http://schemas.microsoft.com/office/drawing/2014/chartex" xmlns:mc="http://schemas.openxmlformats.org/markup-compatibility/2006" xmlns:o="urn:schemas-microsoft-com:office:office" xmlns:r="http://schemas.openxmlformats.org/officeDocument/2006/relationships" xmlns:m="http://schemas.openxmlformats.org/officeDocument/2006/math" xmlns:v="urn:schemas-microsoft-com:vml" xmlns:wp14="http://schemas.microsoft.com/office/word/2010/wordprocessingDrawing" xmlns:wp="http://schemas.openxmlformats.org/drawingml/2006/wordprocessingDrawing" xmlns:w10="urn:schemas-microsoft-com:office:word" xmlns:w="http://schemas.openxmlformats.org/wordprocessingml/2006/main" xmlns:w14="http://schemas.microsoft.com/office/word/2010/wordml" xmlns:w15="http://schemas.microsoft.com/office/word/2012/wordml" xmlns:w16se="http://schemas.microsoft.com/office/word/2015/wordml/symex" xmlns:wpg="http://schemas.microsoft.com/office/word/2010/wordprocessingGroup" xmlns:wpi="http://schemas.microsoft.com/office/word/2010/wordprocessingInk" xmlns:wne="http://schemas.microsoft.com/office/word/2006/wordml" xmlns:wps="http://schemas.microsoft.com/office/word/2010/wordprocessingShape" mc:Ignorable="w14 w15 w16se wp14">
-  <w:endnote w:type="separator" w:id="-1">
-    <w:p>
-      <w:r>
-        <w:separator/>
-      </w:r>
-    </w:p>
-  </w:endnote>
-  <w:endnote w:type="continuationSeparator" w:id="0">
-    <w:p>
-      <w:r>
-        <w:continuationSeparator/>
-      </w:r>
-    </w:p>
-  </w:endnote>
-</w:endnotes>
-</file>
-
-<file path=word/footnotes.xml><?xml version="1.0" encoding="utf-8"?>
-<w:footnotes xmlns:wpc="http://schemas.microsoft.com/office/word/2010/wordprocessingCanvas" xmlns:cx="http://schemas.microsoft.com/office/drawing/2014/chartex" xmlns:mc="http://schemas.openxmlformats.org/markup-compatibility/2006" xmlns:o="urn:schemas-microsoft-com:office:office" xmlns:r="http://schemas.openxmlformats.org/officeDocument/2006/relationships" xmlns:m="http://schemas.openxmlformats.org/officeDocument/2006/math" xmlns:v="urn:schemas-microsoft-com:vml" xmlns:wp14="http://schemas.microsoft.com/office/word/2010/wordprocessingDrawing" xmlns:wp="http://schemas.openxmlformats.org/drawingml/2006/wordprocessingDrawing" xmlns:w10="urn:schemas-microsoft-com:office:word" xmlns:w="http://schemas.openxmlformats.org/wordprocessingml/2006/main" xmlns:w14="http://schemas.microsoft.com/office/word/2010/wordml" xmlns:w15="http://schemas.microsoft.com/office/word/2012/wordml" xmlns:w16se="http://schemas.microsoft.com/office/word/2015/wordml/symex" xmlns:wpg="http://schemas.microsoft.com/office/word/2010/wordprocessingGroup" xmlns:wpi="http://schemas.microsoft.com/office/word/2010/wordprocessingInk" xmlns:wne="http://schemas.microsoft.com/office/word/2006/wordml" xmlns:wps="http://schemas.microsoft.com/office/word/2010/wordprocessingShape" mc:Ignorable="w14 w15 w16se wp14">
-  <w:footnote w:type="separator" w:id="-1">
-    <w:p>
-      <w:r>
-        <w:separator/>
-      </w:r>
-    </w:p>
-  </w:footnote>
-  <w:footnote w:type="continuationSeparator" w:id="0">
-    <w:p>
-      <w:r>
-        <w:continuationSeparator/>
-      </w:r>
-    </w:p>
-  </w:footnote>
-</w:footnotes>
 </file>
 
 <file path=word/styles.xml><?xml version="1.0" encoding="utf-8"?>
@@ -714,7 +529,7 @@
     <w:name w:val="Table Grid"/>
     <w:basedOn w:val="a1"/>
     <w:uiPriority w:val="39"/>
-    <w:rsid w:val="00ED57BC"/>
+    <w:rsid w:val="00C86AB3"/>
     <w:tblPr>
       <w:tblBorders>
         <w:top w:val="single" w:sz="4" w:space="0" w:color="auto"/>
@@ -725,71 +540,6 @@
         <w:insideV w:val="single" w:sz="4" w:space="0" w:color="auto"/>
       </w:tblBorders>
     </w:tblPr>
-  </w:style>
-  <w:style w:type="paragraph" w:styleId="a4">
-    <w:name w:val="header"/>
-    <w:basedOn w:val="a"/>
-    <w:link w:val="a5"/>
-    <w:uiPriority w:val="99"/>
-    <w:unhideWhenUsed/>
-    <w:rsid w:val="00C0600C"/>
-    <w:pPr>
-      <w:pBdr>
-        <w:bottom w:val="single" w:sz="6" w:space="1" w:color="auto"/>
-      </w:pBdr>
-      <w:tabs>
-        <w:tab w:val="center" w:pos="4153"/>
-        <w:tab w:val="right" w:pos="8306"/>
-      </w:tabs>
-      <w:snapToGrid w:val="0"/>
-      <w:jc w:val="center"/>
-    </w:pPr>
-    <w:rPr>
-      <w:sz w:val="18"/>
-      <w:szCs w:val="18"/>
-    </w:rPr>
-  </w:style>
-  <w:style w:type="character" w:customStyle="1" w:styleId="a5">
-    <w:name w:val="页眉 字符"/>
-    <w:basedOn w:val="a0"/>
-    <w:link w:val="a4"/>
-    <w:uiPriority w:val="99"/>
-    <w:rsid w:val="00C0600C"/>
-    <w:rPr>
-      <w:sz w:val="18"/>
-      <w:szCs w:val="18"/>
-    </w:rPr>
-  </w:style>
-  <w:style w:type="paragraph" w:styleId="a6">
-    <w:name w:val="footer"/>
-    <w:basedOn w:val="a"/>
-    <w:link w:val="a7"/>
-    <w:uiPriority w:val="99"/>
-    <w:unhideWhenUsed/>
-    <w:rsid w:val="00C0600C"/>
-    <w:pPr>
-      <w:tabs>
-        <w:tab w:val="center" w:pos="4153"/>
-        <w:tab w:val="right" w:pos="8306"/>
-      </w:tabs>
-      <w:snapToGrid w:val="0"/>
-      <w:jc w:val="left"/>
-    </w:pPr>
-    <w:rPr>
-      <w:sz w:val="18"/>
-      <w:szCs w:val="18"/>
-    </w:rPr>
-  </w:style>
-  <w:style w:type="character" w:customStyle="1" w:styleId="a7">
-    <w:name w:val="页脚 字符"/>
-    <w:basedOn w:val="a0"/>
-    <w:link w:val="a6"/>
-    <w:uiPriority w:val="99"/>
-    <w:rsid w:val="00C0600C"/>
-    <w:rPr>
-      <w:sz w:val="18"/>
-      <w:szCs w:val="18"/>
-    </w:rPr>
   </w:style>
 </w:styles>
 </file>

</xml_diff>